<commit_message>
Modifications: Added a Stop Movement button, for stopping segment/grid measurements. This also included putting the move function into a seperate thread to prevent it from freezing the UI. Also updated User Manual
</commit_message>
<xml_diff>
--- a/VNA User Manual.docx
+++ b/VNA User Manual.docx
@@ -1,6 +1,6 @@
 
 <file path=word/document.xml><?xml version="1.0" encoding="utf-8"?>
-<w:document xmlns:wpc="http://schemas.microsoft.com/office/word/2010/wordprocessingCanvas" xmlns:cx="http://schemas.microsoft.com/office/drawing/2014/chartex" xmlns:cx1="http://schemas.microsoft.com/office/drawing/2015/9/8/chartex" xmlns:cx2="http://schemas.microsoft.com/office/drawing/2015/10/21/chartex" xmlns:cx3="http://schemas.microsoft.com/office/drawing/2016/5/9/chartex" xmlns:cx4="http://schemas.microsoft.com/office/drawing/2016/5/10/chartex" xmlns:cx5="http://schemas.microsoft.com/office/drawing/2016/5/11/chartex" xmlns:cx6="http://schemas.microsoft.com/office/drawing/2016/5/12/chartex" xmlns:cx7="http://schemas.microsoft.com/office/drawing/2016/5/13/chartex" xmlns:cx8="http://schemas.microsoft.com/office/drawing/2016/5/14/chartex" xmlns:mc="http://schemas.openxmlformats.org/markup-compatibility/2006" xmlns:aink="http://schemas.microsoft.com/office/drawing/2016/ink" xmlns:am3d="http://schemas.microsoft.com/office/drawing/2017/model3d" xmlns:o="urn:schemas-microsoft-com:office:office" xmlns:r="http://schemas.openxmlformats.org/officeDocument/2006/relationships" xmlns:m="http://schemas.openxmlformats.org/officeDocument/2006/math" xmlns:v="urn:schemas-microsoft-com:vml" xmlns:wp14="http://schemas.microsoft.com/office/word/2010/wordprocessingDrawing" xmlns:wp="http://schemas.openxmlformats.org/drawingml/2006/wordprocessingDrawing" xmlns:w10="urn:schemas-microsoft-com:office:word" xmlns:w="http://schemas.openxmlformats.org/wordprocessingml/2006/main" xmlns:w14="http://schemas.microsoft.com/office/word/2010/wordml" xmlns:w15="http://schemas.microsoft.com/office/word/2012/wordml" xmlns:w16cex="http://schemas.microsoft.com/office/word/2018/wordml/cex" xmlns:w16cid="http://schemas.microsoft.com/office/word/2016/wordml/cid" xmlns:w16="http://schemas.microsoft.com/office/word/2018/wordml" xmlns:w16se="http://schemas.microsoft.com/office/word/2015/wordml/symex" xmlns:wpg="http://schemas.microsoft.com/office/word/2010/wordprocessingGroup" xmlns:wpi="http://schemas.microsoft.com/office/word/2010/wordprocessingInk" xmlns:wne="http://schemas.microsoft.com/office/word/2006/wordml" xmlns:wps="http://schemas.microsoft.com/office/word/2010/wordprocessingShape" mc:Ignorable="w14 w15 w16se w16cid w16 w16cex wp14">
+<w:document xmlns:wpc="http://schemas.microsoft.com/office/word/2010/wordprocessingCanvas" xmlns:cx="http://schemas.microsoft.com/office/drawing/2014/chartex" xmlns:cx1="http://schemas.microsoft.com/office/drawing/2015/9/8/chartex" xmlns:cx2="http://schemas.microsoft.com/office/drawing/2015/10/21/chartex" xmlns:cx3="http://schemas.microsoft.com/office/drawing/2016/5/9/chartex" xmlns:cx4="http://schemas.microsoft.com/office/drawing/2016/5/10/chartex" xmlns:cx5="http://schemas.microsoft.com/office/drawing/2016/5/11/chartex" xmlns:cx6="http://schemas.microsoft.com/office/drawing/2016/5/12/chartex" xmlns:cx7="http://schemas.microsoft.com/office/drawing/2016/5/13/chartex" xmlns:cx8="http://schemas.microsoft.com/office/drawing/2016/5/14/chartex" xmlns:mc="http://schemas.openxmlformats.org/markup-compatibility/2006" xmlns:aink="http://schemas.microsoft.com/office/drawing/2016/ink" xmlns:am3d="http://schemas.microsoft.com/office/drawing/2017/model3d" xmlns:o="urn:schemas-microsoft-com:office:office" xmlns:r="http://schemas.openxmlformats.org/officeDocument/2006/relationships" xmlns:m="http://schemas.openxmlformats.org/officeDocument/2006/math" xmlns:v="urn:schemas-microsoft-com:vml" xmlns:wp14="http://schemas.microsoft.com/office/word/2010/wordprocessingDrawing" xmlns:wp="http://schemas.openxmlformats.org/drawingml/2006/wordprocessingDrawing" xmlns:w10="urn:schemas-microsoft-com:office:word" xmlns:w="http://schemas.openxmlformats.org/wordprocessingml/2006/main" xmlns:w14="http://schemas.microsoft.com/office/word/2010/wordml" xmlns:w15="http://schemas.microsoft.com/office/word/2012/wordml" xmlns:w16cex="http://schemas.microsoft.com/office/word/2018/wordml/cex" xmlns:w16cid="http://schemas.microsoft.com/office/word/2016/wordml/cid" xmlns:w16="http://schemas.microsoft.com/office/word/2018/wordml" xmlns:w16sdtdh="http://schemas.microsoft.com/office/word/2020/wordml/sdtdatahash" xmlns:w16se="http://schemas.microsoft.com/office/word/2015/wordml/symex" xmlns:wpg="http://schemas.microsoft.com/office/word/2010/wordprocessingGroup" xmlns:wpi="http://schemas.microsoft.com/office/word/2010/wordprocessingInk" xmlns:wne="http://schemas.microsoft.com/office/word/2006/wordml" xmlns:wps="http://schemas.microsoft.com/office/word/2010/wordprocessingShape" mc:Ignorable="w14 w15 w16se w16cid w16 w16cex w16sdtdh wp14">
   <w:body>
     <w:p>
       <w:r>
@@ -11,10 +11,7 @@
         <w:t>Foreword</w:t>
       </w:r>
       <w:r>
-        <w:t>: This user manual is intended to be concise. It will start with a few “quick start” sections to get you moving quickly. For those who encounter problems or require more detail, do check the next few sections on movement types and PNA scanning options. Fin</w:t>
-      </w:r>
-      <w:r>
-        <w:t xml:space="preserve">ally, I outline some known issues and less frequently used features. </w:t>
+        <w:t xml:space="preserve">: This user manual is intended to be concise. It will start with a few “quick start” sections to get you moving quickly. For those who encounter problems or require more detail, do check the next few sections on movement types and PNA scanning options. Finally, I outline some known issues and less frequently used features. </w:t>
       </w:r>
     </w:p>
     <w:p>
@@ -79,13 +76,7 @@
         <w:rPr>
           <w:color w:val="000000"/>
         </w:rPr>
-        <w:t>In the fo</w:t>
-      </w:r>
-      <w:r>
-        <w:rPr>
-          <w:color w:val="000000"/>
-        </w:rPr>
-        <w:t>llowing image, the chosen address/port to connect to is “COM14”:</w:t>
+        <w:t>In the following image, the chosen address/port to connect to is “COM14”:</w:t>
       </w:r>
     </w:p>
     <w:p>
@@ -200,14 +191,7 @@
           <w:b/>
           <w:u w:val="single"/>
         </w:rPr>
-        <w:t>Quick start to movement (details in pro</w:t>
-      </w:r>
-      <w:r>
-        <w:rPr>
-          <w:b/>
-          <w:u w:val="single"/>
-        </w:rPr>
-        <w:t>ceeding sections):</w:t>
+        <w:t>Quick start to movement (details in proceeding sections):</w:t>
       </w:r>
     </w:p>
     <w:p>
@@ -453,7 +437,19 @@
         <w:rPr>
           <w:color w:val="000000"/>
         </w:rPr>
-        <w:t>Click “Start special movement” button.</w:t>
+        <w:t xml:space="preserve">Click “Start </w:t>
+      </w:r>
+      <w:r>
+        <w:rPr>
+          <w:color w:val="000000"/>
+        </w:rPr>
+        <w:t>Movement</w:t>
+      </w:r>
+      <w:r>
+        <w:rPr>
+          <w:color w:val="000000"/>
+        </w:rPr>
+        <w:t>” button.</w:t>
       </w:r>
     </w:p>
     <w:p>
@@ -563,13 +559,7 @@
         <w:rPr>
           <w:color w:val="000000"/>
         </w:rPr>
-        <w:t>To add more segments, repe</w:t>
-      </w:r>
-      <w:r>
-        <w:rPr>
-          <w:color w:val="000000"/>
-        </w:rPr>
-        <w:t>at steps b-c any number of times.</w:t>
+        <w:t>To add more segments, repeat steps b-c any number of times.</w:t>
       </w:r>
     </w:p>
     <w:p>
@@ -613,7 +603,37 @@
         <w:rPr>
           <w:color w:val="000000"/>
         </w:rPr>
-        <w:t>Click “Start special movement” button.</w:t>
+        <w:t xml:space="preserve">Click “Start </w:t>
+      </w:r>
+      <w:r>
+        <w:rPr>
+          <w:color w:val="000000"/>
+        </w:rPr>
+        <w:t>Movement</w:t>
+      </w:r>
+      <w:r>
+        <w:rPr>
+          <w:color w:val="000000"/>
+        </w:rPr>
+        <w:t>” button.</w:t>
+      </w:r>
+      <w:r>
+        <w:rPr>
+          <w:color w:val="000000"/>
+        </w:rPr>
+        <w:t xml:space="preserve"> </w:t>
+      </w:r>
+      <w:r>
+        <w:rPr>
+          <w:color w:val="000000"/>
+        </w:rPr>
+        <w:t>If you want to stop during the measurement, click “Stop Measurement</w:t>
+      </w:r>
+      <w:r>
+        <w:rPr>
+          <w:color w:val="000000"/>
+        </w:rPr>
+        <w:t>”.</w:t>
       </w:r>
     </w:p>
     <w:p>
@@ -675,7 +695,6 @@
           <w:b/>
           <w:u w:val="single"/>
         </w:rPr>
-        <w:lastRenderedPageBreak/>
         <w:t>Quick start to PNA usage (details in proceeding sections):</w:t>
       </w:r>
     </w:p>
@@ -1037,7 +1056,6 @@
           <w:b/>
           <w:u w:val="single"/>
         </w:rPr>
-        <w:lastRenderedPageBreak/>
         <w:t>Directions of the motor:</w:t>
       </w:r>
     </w:p>
@@ -1062,65 +1080,17 @@
     </w:p>
     <w:p>
       <w:r>
-        <w:t>Axis-a: +</w:t>
-      </w:r>
-      <w:proofErr w:type="spellStart"/>
-      <w:r>
-        <w:t>ve</w:t>
-      </w:r>
-      <w:proofErr w:type="spellEnd"/>
-      <w:r>
-        <w:t xml:space="preserve"> (front), -</w:t>
-      </w:r>
-      <w:proofErr w:type="spellStart"/>
-      <w:r>
-        <w:t>ve</w:t>
-      </w:r>
-      <w:proofErr w:type="spellEnd"/>
-      <w:r>
-        <w:t xml:space="preserve"> (back)</w:t>
-      </w:r>
-    </w:p>
-    <w:p>
-      <w:r>
-        <w:t>Axis-b: +</w:t>
-      </w:r>
-      <w:proofErr w:type="spellStart"/>
-      <w:r>
-        <w:t>ve</w:t>
-      </w:r>
-      <w:proofErr w:type="spellEnd"/>
-      <w:r>
-        <w:t xml:space="preserve"> (left), -</w:t>
-      </w:r>
-      <w:proofErr w:type="spellStart"/>
-      <w:r>
-        <w:t>ve</w:t>
-      </w:r>
-      <w:proofErr w:type="spellEnd"/>
-      <w:r>
-        <w:t xml:space="preserve"> (right)</w:t>
-      </w:r>
-    </w:p>
-    <w:p>
-      <w:r>
-        <w:t>Axis-c: +</w:t>
-      </w:r>
-      <w:proofErr w:type="spellStart"/>
-      <w:r>
-        <w:t>ve</w:t>
-      </w:r>
-      <w:proofErr w:type="spellEnd"/>
-      <w:r>
-        <w:t xml:space="preserve"> (downwards), -</w:t>
-      </w:r>
-      <w:proofErr w:type="spellStart"/>
-      <w:r>
-        <w:t>ve</w:t>
-      </w:r>
-      <w:proofErr w:type="spellEnd"/>
-      <w:r>
-        <w:t xml:space="preserve"> (upwards)</w:t>
+        <w:t>Axis-a: +ve (front), -ve (back)</w:t>
+      </w:r>
+    </w:p>
+    <w:p>
+      <w:r>
+        <w:t>Axis-b: +ve (left), -ve (right)</w:t>
+      </w:r>
+    </w:p>
+    <w:p>
+      <w:r>
+        <w:t>Axis-c: +ve (downwards), -ve (upwards)</w:t>
       </w:r>
     </w:p>
     <w:p/>
@@ -1135,10 +1105,7 @@
         <w:t>origin</w:t>
       </w:r>
       <w:r>
-        <w:t xml:space="preserve"> (0, 0, 0) is user determined: Click the “Set as</w:t>
-      </w:r>
-      <w:r>
-        <w:t xml:space="preserve"> Origin” button.</w:t>
+        <w:t xml:space="preserve"> (0, 0, 0) is user determined: Click the “Set as Origin” button.</w:t>
       </w:r>
     </w:p>
     <w:p/>
@@ -1185,31 +1152,7 @@
     </w:p>
     <w:p>
       <w:r>
-        <w:t>start Axis-a (</w:t>
-      </w:r>
-      <w:proofErr w:type="spellStart"/>
-      <w:r>
-        <w:t>resp</w:t>
-      </w:r>
-      <w:proofErr w:type="spellEnd"/>
-      <w:r>
-        <w:t>, Axis-b) coordinate, end Axis-a (</w:t>
-      </w:r>
-      <w:proofErr w:type="spellStart"/>
-      <w:r>
-        <w:t>resp</w:t>
-      </w:r>
-      <w:proofErr w:type="spellEnd"/>
-      <w:r>
-        <w:t>, Axis-b) coordinate, and increment-by-unit in Axis-a (</w:t>
-      </w:r>
-      <w:proofErr w:type="spellStart"/>
-      <w:r>
-        <w:t>resp</w:t>
-      </w:r>
-      <w:proofErr w:type="spellEnd"/>
-      <w:r>
-        <w:t>, Axis-b).</w:t>
+        <w:t>start Axis-a (resp, Axis-b) coordinate, end Axis-a (resp, Axis-b) coordinate, and increment-by-unit in Axis-a (resp, Axis-b).</w:t>
       </w:r>
     </w:p>
     <w:p>
@@ -1221,10 +1164,7 @@
         <w:t>grid</w:t>
       </w:r>
       <w:r>
-        <w:t xml:space="preserve"> will refer to a sequence of segments tha</w:t>
-      </w:r>
-      <w:r>
-        <w:t xml:space="preserve">t has the same parameters as an individual segment: </w:t>
+        <w:t xml:space="preserve"> will refer to a sequence of segments that has the same parameters as an individual segment: </w:t>
       </w:r>
     </w:p>
     <w:p>
@@ -1263,13 +1203,7 @@
           <w:i/>
         </w:rPr>
         <w:tab/>
-        <w:t>for start Axis-a to end Axi</w:t>
-      </w:r>
-      <w:r>
-        <w:rPr>
-          <w:i/>
-        </w:rPr>
-        <w:t>s-a:</w:t>
+        <w:t>for start Axis-a to end Axis-a:</w:t>
       </w:r>
     </w:p>
     <w:p>
@@ -1320,74 +1254,70 @@
     </w:p>
     <w:p>
       <w:r>
-        <w:t>In other words, with each increment-by-unit in Axis-b from start Axis-b to end Axis-b, the controller will move along Axis-a from start Axis-a to stop Axis-b, in increment-by-units of Axis</w:t>
-      </w:r>
-      <w:r>
-        <w:t>-a.</w:t>
-      </w:r>
-    </w:p>
-    <w:p>
-      <w:pPr>
-        <w:rPr>
-          <w:b/>
-        </w:rPr>
-      </w:pPr>
-    </w:p>
-    <w:p>
-      <w:pPr>
-        <w:rPr>
-          <w:b/>
-        </w:rPr>
-      </w:pPr>
-    </w:p>
-    <w:p>
-      <w:pPr>
-        <w:rPr>
-          <w:b/>
-        </w:rPr>
-      </w:pPr>
-    </w:p>
-    <w:p>
-      <w:pPr>
-        <w:rPr>
-          <w:b/>
-        </w:rPr>
-      </w:pPr>
-    </w:p>
-    <w:p>
-      <w:pPr>
-        <w:rPr>
-          <w:b/>
-        </w:rPr>
-      </w:pPr>
-    </w:p>
-    <w:p>
-      <w:pPr>
-        <w:rPr>
-          <w:b/>
-        </w:rPr>
-      </w:pPr>
-    </w:p>
-    <w:p>
-      <w:pPr>
-        <w:rPr>
-          <w:b/>
-        </w:rPr>
-      </w:pPr>
-    </w:p>
-    <w:p>
-      <w:pPr>
-        <w:rPr>
-          <w:b/>
-        </w:rPr>
-      </w:pPr>
-    </w:p>
-    <w:p>
-      <w:r>
-        <w:rPr>
-          <w:b/>
-        </w:rPr>
-        <w:lastRenderedPageBreak/>
+        <w:t>In other words, with each increment-by-unit in Axis-b from start Axis-b to end Axis-b, the controller will move along Axis-a from start Axis-a to stop Axis-b, in increment-by-units of Axis-a.</w:t>
+      </w:r>
+    </w:p>
+    <w:p>
+      <w:pPr>
+        <w:rPr>
+          <w:b/>
+        </w:rPr>
+      </w:pPr>
+    </w:p>
+    <w:p>
+      <w:pPr>
+        <w:rPr>
+          <w:b/>
+        </w:rPr>
+      </w:pPr>
+    </w:p>
+    <w:p>
+      <w:pPr>
+        <w:rPr>
+          <w:b/>
+        </w:rPr>
+      </w:pPr>
+    </w:p>
+    <w:p>
+      <w:pPr>
+        <w:rPr>
+          <w:b/>
+        </w:rPr>
+      </w:pPr>
+    </w:p>
+    <w:p>
+      <w:pPr>
+        <w:rPr>
+          <w:b/>
+        </w:rPr>
+      </w:pPr>
+    </w:p>
+    <w:p>
+      <w:pPr>
+        <w:rPr>
+          <w:b/>
+        </w:rPr>
+      </w:pPr>
+    </w:p>
+    <w:p>
+      <w:pPr>
+        <w:rPr>
+          <w:b/>
+        </w:rPr>
+      </w:pPr>
+    </w:p>
+    <w:p>
+      <w:pPr>
+        <w:rPr>
+          <w:b/>
+        </w:rPr>
+      </w:pPr>
+    </w:p>
+    <w:p>
+      <w:r>
+        <w:rPr>
+          <w:b/>
+        </w:rPr>
         <w:t>Unit types</w:t>
       </w:r>
       <w:r>
@@ -1470,13 +1400,7 @@
         <w:rPr>
           <w:color w:val="000000"/>
         </w:rPr>
-        <w:t>Select the tab under: “Settings” -&gt; “Calibration (re</w:t>
-      </w:r>
-      <w:r>
-        <w:rPr>
-          <w:color w:val="000000"/>
-        </w:rPr>
-        <w:t>set on close)”</w:t>
+        <w:t>Select the tab under: “Settings” -&gt; “Calibration (reset on close)”</w:t>
       </w:r>
     </w:p>
     <w:p>
@@ -1548,13 +1472,7 @@
         <w:rPr>
           <w:color w:val="000000"/>
         </w:rPr>
-        <w:t xml:space="preserve">Press the enter key. </w:t>
-      </w:r>
-      <w:r>
-        <w:rPr>
-          <w:color w:val="000000"/>
-        </w:rPr>
-        <w:t>The calibration is complete.</w:t>
+        <w:t>Press the enter key. The calibration is complete.</w:t>
       </w:r>
     </w:p>
     <w:p>
@@ -1712,10 +1630,7 @@
           </w:p>
           <w:p>
             <w:r>
-              <w:t>Stepper units and mm are both allowe</w:t>
-            </w:r>
-            <w:r>
-              <w:t>d.</w:t>
+              <w:t>Stepper units and mm are both allowed.</w:t>
             </w:r>
           </w:p>
         </w:tc>
@@ -1752,10 +1667,7 @@
           <w:p/>
           <w:p>
             <w:r>
-              <w:t xml:space="preserve">That is, the user can specify a queue of line segments that are to be traversed iteratively. Of course, the line </w:t>
-            </w:r>
-            <w:r>
-              <w:t>segments can be disjoint.</w:t>
+              <w:t>That is, the user can specify a queue of line segments that are to be traversed iteratively. Of course, the line segments can be disjoint.</w:t>
             </w:r>
           </w:p>
           <w:p/>
@@ -1798,10 +1710,7 @@
           <w:p/>
           <w:p>
             <w:r>
-              <w:t>The grid (above section) pattern is fixed. However, the user can c</w:t>
-            </w:r>
-            <w:r>
-              <w:t>hoose the start and end points and increment-by units.</w:t>
+              <w:t>The grid (above section) pattern is fixed. However, the user can choose the start and end points and increment-by units.</w:t>
             </w:r>
           </w:p>
           <w:p/>
@@ -1838,6 +1747,7 @@
         <w:rPr>
           <w:color w:val="000000"/>
         </w:rPr>
+        <w:lastRenderedPageBreak/>
         <w:t>Return to Origin</w:t>
       </w:r>
     </w:p>
@@ -1874,7 +1784,6 @@
           <w:b/>
           <w:u w:val="single"/>
         </w:rPr>
-        <w:lastRenderedPageBreak/>
         <w:t>Movement type explanations in more detail:</w:t>
       </w:r>
     </w:p>
@@ -2251,13 +2160,7 @@
         <w:rPr>
           <w:color w:val="000000"/>
         </w:rPr>
-        <w:t xml:space="preserve">Continue to next coordinate and repeat (i.e. repeat </w:t>
-      </w:r>
-      <w:r>
-        <w:rPr>
-          <w:color w:val="000000"/>
-        </w:rPr>
-        <w:t>steps a-e).</w:t>
+        <w:t>Continue to next coordinate and repeat (i.e. repeat steps a-e).</w:t>
       </w:r>
     </w:p>
     <w:p>
@@ -2321,10 +2224,7 @@
         <w:ind w:left="720"/>
       </w:pPr>
       <w:r>
-        <w:t>Note: the com</w:t>
-      </w:r>
-      <w:r>
-        <w:t>ma and space</w:t>
+        <w:t>Note: the comma and space</w:t>
       </w:r>
     </w:p>
     <w:p>
@@ -2411,7 +2311,6 @@
         <w:rPr>
           <w:b/>
         </w:rPr>
-        <w:lastRenderedPageBreak/>
         <w:t>Special Movement -&gt; Segment Input -&gt; Normal and Grid mode:</w:t>
       </w:r>
     </w:p>
@@ -2557,13 +2456,7 @@
         <w:rPr>
           <w:color w:val="000000"/>
         </w:rPr>
-        <w:t>Explanation on the coordinates that are to be set</w:t>
-      </w:r>
-      <w:r>
-        <w:rPr>
-          <w:color w:val="000000"/>
-        </w:rPr>
-        <w:t xml:space="preserve"> in “Input by segment”:</w:t>
+        <w:t>Explanation on the coordinates that are to be set in “Input by segment”:</w:t>
       </w:r>
     </w:p>
     <w:p>
@@ -2957,13 +2850,7 @@
         <w:rPr>
           <w:color w:val="000000"/>
         </w:rPr>
-        <w:t>Data is append</w:t>
-      </w:r>
-      <w:r>
-        <w:rPr>
-          <w:color w:val="000000"/>
-        </w:rPr>
-        <w:t>ed to the existing cached PNA data, that is, data obtained from previous scans, after the completion of movements initiated by clicking the “Start special movement” button.</w:t>
+        <w:t>Data is appended to the existing cached PNA data, that is, data obtained from previous scans, after the completion of movements initiated by clicking the “Start special movement” button.</w:t>
       </w:r>
     </w:p>
     <w:p>
@@ -3006,13 +2893,7 @@
         <w:rPr>
           <w:color w:val="000000"/>
         </w:rPr>
-        <w:t xml:space="preserve">Else, press the “Save </w:t>
-      </w:r>
-      <w:r>
-        <w:rPr>
-          <w:color w:val="000000"/>
-        </w:rPr>
-        <w:t>PNA data” button.</w:t>
+        <w:t>Else, press the “Save PNA data” button.</w:t>
       </w:r>
     </w:p>
     <w:p/>
@@ -3032,7 +2913,6 @@
           <w:b/>
           <w:u w:val="single"/>
         </w:rPr>
-        <w:lastRenderedPageBreak/>
         <w:t>Slew speed configuration:</w:t>
       </w:r>
     </w:p>
@@ -3155,19 +3035,11 @@
         </w:pBdr>
         <w:spacing w:after="0"/>
       </w:pPr>
-      <w:proofErr w:type="spellStart"/>
-      <w:r>
-        <w:rPr>
-          <w:color w:val="000000"/>
-        </w:rPr>
-        <w:t>Startup</w:t>
-      </w:r>
-      <w:proofErr w:type="spellEnd"/>
-      <w:r>
-        <w:rPr>
-          <w:color w:val="000000"/>
-        </w:rPr>
-        <w:t xml:space="preserve"> issues troubleshooting:</w:t>
+      <w:r>
+        <w:rPr>
+          <w:color w:val="000000"/>
+        </w:rPr>
+        <w:t>Startup issues troubleshooting:</w:t>
       </w:r>
     </w:p>
     <w:p>
@@ -3283,10 +3155,7 @@
         <w:spacing w:after="0"/>
       </w:pPr>
       <w:r>
-        <w:t>Solutions</w:t>
-      </w:r>
-      <w:r>
-        <w:t xml:space="preserve"> (choose either): </w:t>
+        <w:t xml:space="preserve">Solutions (choose either): </w:t>
       </w:r>
     </w:p>
     <w:p>
@@ -3441,6 +3310,7 @@
         <w:spacing w:after="0"/>
       </w:pPr>
       <w:r>
+        <w:lastRenderedPageBreak/>
         <w:t>Runs Windows 7, x86 architecture.</w:t>
       </w:r>
     </w:p>
@@ -3473,7 +3343,6 @@
         </w:pBdr>
       </w:pPr>
       <w:r>
-        <w:lastRenderedPageBreak/>
         <w:t>Development platform: Visual Studio (2017/2019)</w:t>
       </w:r>
     </w:p>
@@ -3488,10 +3357,7 @@
         </w:pBdr>
       </w:pPr>
       <w:r>
-        <w:t>To develop for other machines: again, this has been only tested with the above setup. However, I am quite</w:t>
-      </w:r>
-      <w:r>
-        <w:t xml:space="preserve"> certain it will run properly on Windows 10. If USB port is not present, you will need to figure out how to connect the PNA to your PC (for transferring the .exe files, etc), via LAN.</w:t>
+        <w:t>To develop for other machines: again, this has been only tested with the above setup. However, I am quite certain it will run properly on Windows 10. If USB port is not present, you will need to figure out how to connect the PNA to your PC (for transferring the .exe files, etc), via LAN.</w:t>
       </w:r>
     </w:p>
     <w:p>
@@ -3549,15 +3415,7 @@
         <w:spacing w:after="0"/>
       </w:pPr>
       <w:r>
-        <w:t xml:space="preserve">On your development PC, install </w:t>
-      </w:r>
-      <w:proofErr w:type="spellStart"/>
-      <w:r>
-        <w:t>gclib</w:t>
-      </w:r>
-      <w:proofErr w:type="spellEnd"/>
-      <w:r>
-        <w:t xml:space="preserve"> package: </w:t>
+        <w:t xml:space="preserve">On your development PC, install gclib package: </w:t>
       </w:r>
     </w:p>
     <w:p>
@@ -3595,18 +3453,7 @@
         <w:spacing w:after="0"/>
       </w:pPr>
       <w:r>
-        <w:t>For PNA with Windows 7 installed, instal</w:t>
-      </w:r>
-      <w:r>
-        <w:t xml:space="preserve">l the </w:t>
-      </w:r>
-      <w:proofErr w:type="spellStart"/>
-      <w:r>
-        <w:t>gclib</w:t>
-      </w:r>
-      <w:proofErr w:type="spellEnd"/>
-      <w:r>
-        <w:t xml:space="preserve"> package from the executable located on google drive, with this path “PNA Project Cloud Files -&gt; galil_gclib_450.exe”</w:t>
+        <w:t>For PNA with Windows 7 installed, install the gclib package from the executable located on google drive, with this path “PNA Project Cloud Files -&gt; galil_gclib_450.exe”</w:t>
       </w:r>
     </w:p>
     <w:p>
@@ -3625,15 +3472,7 @@
         <w:spacing w:after="0"/>
       </w:pPr>
       <w:r>
-        <w:t xml:space="preserve">Purpose: this allows you to use the </w:t>
-      </w:r>
-      <w:proofErr w:type="spellStart"/>
-      <w:r>
-        <w:t>galil</w:t>
-      </w:r>
-      <w:proofErr w:type="spellEnd"/>
-      <w:r>
-        <w:t xml:space="preserve"> library functions, that control the motion controller.</w:t>
+        <w:t>Purpose: this allows you to use the galil library functions, that control the motion controller.</w:t>
       </w:r>
     </w:p>
     <w:p>
@@ -3652,10 +3491,7 @@
         <w:spacing w:after="0"/>
       </w:pPr>
       <w:r>
-        <w:t>On your development PC, instal</w:t>
-      </w:r>
-      <w:r>
-        <w:t>l PNAProxy.exe</w:t>
+        <w:t>On your development PC, install PNAProxy.exe</w:t>
       </w:r>
     </w:p>
     <w:p>
@@ -3731,10 +3567,7 @@
         <w:spacing w:after="0"/>
       </w:pPr>
       <w:r>
-        <w:t>Note: PNAProxy.e</w:t>
-      </w:r>
-      <w:r>
-        <w:t xml:space="preserve">xe files on certain PNA machines are broken. I.e. the following error message will be prompted: “Error Reading Setup Initialization File”. This is possibly due to file corruption. Fortunately, a PNAProxy.exe file from </w:t>
+        <w:t xml:space="preserve">Note: PNAProxy.exe files on certain PNA machines are broken. I.e. the following error message will be prompted: “Error Reading Setup Initialization File”. This is possibly due to file corruption. Fortunately, a PNAProxy.exe file from </w:t>
       </w:r>
       <w:r>
         <w:rPr>
@@ -3762,10 +3595,7 @@
         <w:spacing w:after="0"/>
       </w:pPr>
       <w:r>
-        <w:t>Place this .</w:t>
-      </w:r>
-      <w:r>
-        <w:t>exe in your development PC. Execute it, following the instructions.</w:t>
+        <w:t>Place this .exe in your development PC. Execute it, following the instructions.</w:t>
       </w:r>
     </w:p>
     <w:p>
@@ -3828,10 +3658,7 @@
         <w:spacing w:after="0"/>
       </w:pPr>
       <w:r>
-        <w:t>On Visual Studio, load your PNA project (i.e. the Visual Studio Project that you will use to build the executable file, comple</w:t>
-      </w:r>
-      <w:r>
-        <w:t xml:space="preserve">te with the GUI for use, that will be run on the PNA machine). </w:t>
+        <w:t xml:space="preserve">On Visual Studio, load your PNA project (i.e. the Visual Studio Project that you will use to build the executable file, complete with the GUI for use, that will be run on the PNA machine). </w:t>
       </w:r>
     </w:p>
     <w:p>
@@ -3916,10 +3743,7 @@
         <w:spacing w:after="0"/>
       </w:pPr>
       <w:r>
-        <w:t>Purpose: this loads the PNA API onto your develo</w:t>
-      </w:r>
-      <w:r>
-        <w:t xml:space="preserve">pment PC. </w:t>
+        <w:t xml:space="preserve">Purpose: this loads the PNA API onto your development PC. </w:t>
       </w:r>
     </w:p>
     <w:p>
@@ -3938,15 +3762,7 @@
         <w:spacing w:after="0"/>
       </w:pPr>
       <w:r>
-        <w:t xml:space="preserve">Ensure that you have installed </w:t>
-      </w:r>
-      <w:proofErr w:type="spellStart"/>
-      <w:r>
-        <w:t>CsvHelper</w:t>
-      </w:r>
-      <w:proofErr w:type="spellEnd"/>
-      <w:r>
-        <w:t xml:space="preserve"> on Visual Studio. </w:t>
+        <w:t xml:space="preserve">Ensure that you have installed CsvHelper on Visual Studio. </w:t>
       </w:r>
     </w:p>
     <w:p>
@@ -4022,10 +3838,7 @@
         <w:spacing w:after="0"/>
       </w:pPr>
       <w:r>
-        <w:t>Target Framework: .N</w:t>
-      </w:r>
-      <w:r>
-        <w:t>ET Framework 4.7.2</w:t>
+        <w:t>Target Framework: .NET Framework 4.7.2</w:t>
       </w:r>
     </w:p>
     <w:p>
@@ -4081,6 +3894,7 @@
         </w:pBdr>
       </w:pPr>
       <w:r>
+        <w:lastRenderedPageBreak/>
         <w:t>Copy the entire folder’s contents. Place them in your PNA machine. Ready to run.</w:t>
       </w:r>
     </w:p>
@@ -4112,7 +3926,6 @@
         <w:rPr>
           <w:u w:val="single"/>
         </w:rPr>
-        <w:lastRenderedPageBreak/>
         <w:t>To obtain the current built (working) executable file:</w:t>
       </w:r>
       <w:r>
@@ -4213,6 +4026,275 @@
       <w:r>
         <w:t>Execute vector_accelerator_project.exe”</w:t>
       </w:r>
+    </w:p>
+    <w:p>
+      <w:pPr>
+        <w:pBdr>
+          <w:top w:val="nil"/>
+          <w:left w:val="nil"/>
+          <w:bottom w:val="nil"/>
+          <w:right w:val="nil"/>
+          <w:between w:val="nil"/>
+        </w:pBdr>
+      </w:pPr>
+    </w:p>
+    <w:p>
+      <w:pPr>
+        <w:pBdr>
+          <w:top w:val="nil"/>
+          <w:left w:val="nil"/>
+          <w:bottom w:val="nil"/>
+          <w:right w:val="nil"/>
+          <w:between w:val="nil"/>
+        </w:pBdr>
+      </w:pPr>
+    </w:p>
+    <w:p>
+      <w:pPr>
+        <w:rPr>
+          <w:b/>
+          <w:u w:val="single"/>
+        </w:rPr>
+      </w:pPr>
+      <w:r>
+        <w:rPr>
+          <w:b/>
+          <w:u w:val="single"/>
+        </w:rPr>
+        <w:t>Change Log:</w:t>
+      </w:r>
+    </w:p>
+    <w:tbl>
+      <w:tblPr>
+        <w:tblStyle w:val="GridTable1Light"/>
+        <w:tblW w:w="0" w:type="auto"/>
+        <w:tblLook w:val="04A0" w:firstRow="1" w:lastRow="0" w:firstColumn="1" w:lastColumn="0" w:noHBand="0" w:noVBand="1"/>
+      </w:tblPr>
+      <w:tblGrid>
+        <w:gridCol w:w="1220"/>
+        <w:gridCol w:w="6157"/>
+        <w:gridCol w:w="1639"/>
+      </w:tblGrid>
+      <w:tr>
+        <w:trPr>
+          <w:cnfStyle w:val="100000000000" w:firstRow="1" w:lastRow="0" w:firstColumn="0" w:lastColumn="0" w:oddVBand="0" w:evenVBand="0" w:oddHBand="0" w:evenHBand="0" w:firstRowFirstColumn="0" w:firstRowLastColumn="0" w:lastRowFirstColumn="0" w:lastRowLastColumn="0"/>
+        </w:trPr>
+        <w:tc>
+          <w:tcPr>
+            <w:cnfStyle w:val="001000000000" w:firstRow="0" w:lastRow="0" w:firstColumn="1" w:lastColumn="0" w:oddVBand="0" w:evenVBand="0" w:oddHBand="0" w:evenHBand="0" w:firstRowFirstColumn="0" w:firstRowLastColumn="0" w:lastRowFirstColumn="0" w:lastRowLastColumn="0"/>
+            <w:tcW w:w="1208" w:type="dxa"/>
+          </w:tcPr>
+          <w:p>
+            <w:r>
+              <w:t>Date</w:t>
+            </w:r>
+          </w:p>
+        </w:tc>
+        <w:tc>
+          <w:tcPr>
+            <w:tcW w:w="6167" w:type="dxa"/>
+          </w:tcPr>
+          <w:p>
+            <w:pPr>
+              <w:cnfStyle w:val="100000000000" w:firstRow="1" w:lastRow="0" w:firstColumn="0" w:lastColumn="0" w:oddVBand="0" w:evenVBand="0" w:oddHBand="0" w:evenHBand="0" w:firstRowFirstColumn="0" w:firstRowLastColumn="0" w:lastRowFirstColumn="0" w:lastRowLastColumn="0"/>
+            </w:pPr>
+            <w:r>
+              <w:t>Changes</w:t>
+            </w:r>
+          </w:p>
+        </w:tc>
+        <w:tc>
+          <w:tcPr>
+            <w:tcW w:w="1641" w:type="dxa"/>
+          </w:tcPr>
+          <w:p>
+            <w:pPr>
+              <w:cnfStyle w:val="100000000000" w:firstRow="1" w:lastRow="0" w:firstColumn="0" w:lastColumn="0" w:oddVBand="0" w:evenVBand="0" w:oddHBand="0" w:evenHBand="0" w:firstRowFirstColumn="0" w:firstRowLastColumn="0" w:lastRowFirstColumn="0" w:lastRowLastColumn="0"/>
+            </w:pPr>
+            <w:r>
+              <w:t>Name</w:t>
+            </w:r>
+          </w:p>
+        </w:tc>
+      </w:tr>
+      <w:tr>
+        <w:tc>
+          <w:tcPr>
+            <w:cnfStyle w:val="001000000000" w:firstRow="0" w:lastRow="0" w:firstColumn="1" w:lastColumn="0" w:oddVBand="0" w:evenVBand="0" w:oddHBand="0" w:evenHBand="0" w:firstRowFirstColumn="0" w:firstRowLastColumn="0" w:lastRowFirstColumn="0" w:lastRowLastColumn="0"/>
+            <w:tcW w:w="1208" w:type="dxa"/>
+          </w:tcPr>
+          <w:p>
+            <w:pPr>
+              <w:rPr>
+                <w:b w:val="0"/>
+                <w:bCs w:val="0"/>
+              </w:rPr>
+            </w:pPr>
+            <w:r>
+              <w:rPr>
+                <w:b w:val="0"/>
+                <w:bCs w:val="0"/>
+              </w:rPr>
+              <w:t>21</w:t>
+            </w:r>
+            <w:r>
+              <w:rPr>
+                <w:b w:val="0"/>
+                <w:bCs w:val="0"/>
+              </w:rPr>
+              <w:t>.03.2025</w:t>
+            </w:r>
+          </w:p>
+        </w:tc>
+        <w:tc>
+          <w:tcPr>
+            <w:tcW w:w="6167" w:type="dxa"/>
+          </w:tcPr>
+          <w:p>
+            <w:pPr>
+              <w:cnfStyle w:val="000000000000" w:firstRow="0" w:lastRow="0" w:firstColumn="0" w:lastColumn="0" w:oddVBand="0" w:evenVBand="0" w:oddHBand="0" w:evenHBand="0" w:firstRowFirstColumn="0" w:firstRowLastColumn="0" w:lastRowFirstColumn="0" w:lastRowLastColumn="0"/>
+            </w:pPr>
+            <w:r>
+              <w:t>Several improvements of the measurement program:</w:t>
+            </w:r>
+          </w:p>
+          <w:p>
+            <w:pPr>
+              <w:pStyle w:val="ListParagraph"/>
+              <w:numPr>
+                <w:ilvl w:val="0"/>
+                <w:numId w:val="23"/>
+              </w:numPr>
+              <w:cnfStyle w:val="000000000000" w:firstRow="0" w:lastRow="0" w:firstColumn="0" w:lastColumn="0" w:oddVBand="0" w:evenVBand="0" w:oddHBand="0" w:evenHBand="0" w:firstRowFirstColumn="0" w:firstRowLastColumn="0" w:lastRowFirstColumn="0" w:lastRowLastColumn="0"/>
+            </w:pPr>
+            <w:r>
+              <w:t>Implementation of stop button, to stop a program in the middle of a measurement.</w:t>
+            </w:r>
+          </w:p>
+          <w:p>
+            <w:pPr>
+              <w:pStyle w:val="ListParagraph"/>
+              <w:numPr>
+                <w:ilvl w:val="0"/>
+                <w:numId w:val="23"/>
+              </w:numPr>
+              <w:cnfStyle w:val="000000000000" w:firstRow="0" w:lastRow="0" w:firstColumn="0" w:lastColumn="0" w:oddVBand="0" w:evenVBand="0" w:oddHBand="0" w:evenHBand="0" w:firstRowFirstColumn="0" w:firstRowLastColumn="0" w:lastRowFirstColumn="0" w:lastRowLastColumn="0"/>
+            </w:pPr>
+            <w:r>
+              <w:t>Changed default C-axis unit from 14970 to 25000 steps/mm.</w:t>
+            </w:r>
+          </w:p>
+          <w:p>
+            <w:pPr>
+              <w:pStyle w:val="ListParagraph"/>
+              <w:numPr>
+                <w:ilvl w:val="0"/>
+                <w:numId w:val="23"/>
+              </w:numPr>
+              <w:cnfStyle w:val="000000000000" w:firstRow="0" w:lastRow="0" w:firstColumn="0" w:lastColumn="0" w:oddVBand="0" w:evenVBand="0" w:oddHBand="0" w:evenHBand="0" w:firstRowFirstColumn="0" w:firstRowLastColumn="0" w:lastRowFirstColumn="0" w:lastRowLastColumn="0"/>
+            </w:pPr>
+            <w:r>
+              <w:t>Relocated “set as origin” button so that it is not obscured by “Disconnect” button.</w:t>
+            </w:r>
+          </w:p>
+        </w:tc>
+        <w:tc>
+          <w:tcPr>
+            <w:tcW w:w="1641" w:type="dxa"/>
+          </w:tcPr>
+          <w:p>
+            <w:pPr>
+              <w:cnfStyle w:val="000000000000" w:firstRow="0" w:lastRow="0" w:firstColumn="0" w:lastColumn="0" w:oddVBand="0" w:evenVBand="0" w:oddHBand="0" w:evenHBand="0" w:firstRowFirstColumn="0" w:firstRowLastColumn="0" w:lastRowFirstColumn="0" w:lastRowLastColumn="0"/>
+            </w:pPr>
+            <w:r>
+              <w:t>Silvan Ammann</w:t>
+            </w:r>
+          </w:p>
+        </w:tc>
+      </w:tr>
+      <w:tr>
+        <w:tc>
+          <w:tcPr>
+            <w:cnfStyle w:val="001000000000" w:firstRow="0" w:lastRow="0" w:firstColumn="1" w:lastColumn="0" w:oddVBand="0" w:evenVBand="0" w:oddHBand="0" w:evenHBand="0" w:firstRowFirstColumn="0" w:firstRowLastColumn="0" w:lastRowFirstColumn="0" w:lastRowLastColumn="0"/>
+            <w:tcW w:w="1208" w:type="dxa"/>
+          </w:tcPr>
+          <w:p>
+            <w:pPr>
+              <w:rPr>
+                <w:b w:val="0"/>
+                <w:bCs w:val="0"/>
+              </w:rPr>
+            </w:pPr>
+          </w:p>
+        </w:tc>
+        <w:tc>
+          <w:tcPr>
+            <w:tcW w:w="6167" w:type="dxa"/>
+          </w:tcPr>
+          <w:p>
+            <w:pPr>
+              <w:cnfStyle w:val="000000000000" w:firstRow="0" w:lastRow="0" w:firstColumn="0" w:lastColumn="0" w:oddVBand="0" w:evenVBand="0" w:oddHBand="0" w:evenHBand="0" w:firstRowFirstColumn="0" w:firstRowLastColumn="0" w:lastRowFirstColumn="0" w:lastRowLastColumn="0"/>
+            </w:pPr>
+          </w:p>
+        </w:tc>
+        <w:tc>
+          <w:tcPr>
+            <w:tcW w:w="1641" w:type="dxa"/>
+          </w:tcPr>
+          <w:p>
+            <w:pPr>
+              <w:cnfStyle w:val="000000000000" w:firstRow="0" w:lastRow="0" w:firstColumn="0" w:lastColumn="0" w:oddVBand="0" w:evenVBand="0" w:oddHBand="0" w:evenHBand="0" w:firstRowFirstColumn="0" w:firstRowLastColumn="0" w:lastRowFirstColumn="0" w:lastRowLastColumn="0"/>
+            </w:pPr>
+          </w:p>
+        </w:tc>
+      </w:tr>
+      <w:tr>
+        <w:tc>
+          <w:tcPr>
+            <w:cnfStyle w:val="001000000000" w:firstRow="0" w:lastRow="0" w:firstColumn="1" w:lastColumn="0" w:oddVBand="0" w:evenVBand="0" w:oddHBand="0" w:evenHBand="0" w:firstRowFirstColumn="0" w:firstRowLastColumn="0" w:lastRowFirstColumn="0" w:lastRowLastColumn="0"/>
+            <w:tcW w:w="1208" w:type="dxa"/>
+          </w:tcPr>
+          <w:p>
+            <w:pPr>
+              <w:rPr>
+                <w:b w:val="0"/>
+                <w:bCs w:val="0"/>
+              </w:rPr>
+            </w:pPr>
+          </w:p>
+        </w:tc>
+        <w:tc>
+          <w:tcPr>
+            <w:tcW w:w="6167" w:type="dxa"/>
+          </w:tcPr>
+          <w:p>
+            <w:pPr>
+              <w:cnfStyle w:val="000000000000" w:firstRow="0" w:lastRow="0" w:firstColumn="0" w:lastColumn="0" w:oddVBand="0" w:evenVBand="0" w:oddHBand="0" w:evenHBand="0" w:firstRowFirstColumn="0" w:firstRowLastColumn="0" w:lastRowFirstColumn="0" w:lastRowLastColumn="0"/>
+            </w:pPr>
+          </w:p>
+        </w:tc>
+        <w:tc>
+          <w:tcPr>
+            <w:tcW w:w="1641" w:type="dxa"/>
+          </w:tcPr>
+          <w:p>
+            <w:pPr>
+              <w:cnfStyle w:val="000000000000" w:firstRow="0" w:lastRow="0" w:firstColumn="0" w:lastColumn="0" w:oddVBand="0" w:evenVBand="0" w:oddHBand="0" w:evenHBand="0" w:firstRowFirstColumn="0" w:firstRowLastColumn="0" w:lastRowFirstColumn="0" w:lastRowLastColumn="0"/>
+            </w:pPr>
+          </w:p>
+        </w:tc>
+      </w:tr>
+    </w:tbl>
+    <w:p>
+      <w:pPr>
+        <w:pBdr>
+          <w:top w:val="nil"/>
+          <w:left w:val="nil"/>
+          <w:bottom w:val="nil"/>
+          <w:right w:val="nil"/>
+          <w:between w:val="nil"/>
+        </w:pBdr>
+      </w:pPr>
     </w:p>
     <w:sectPr>
       <w:headerReference w:type="default" r:id="rId14"/>
@@ -4226,7 +4308,7 @@
 </file>
 
 <file path=word/endnotes.xml><?xml version="1.0" encoding="utf-8"?>
-<w:endnotes xmlns:wpc="http://schemas.microsoft.com/office/word/2010/wordprocessingCanvas" xmlns:cx="http://schemas.microsoft.com/office/drawing/2014/chartex" xmlns:cx1="http://schemas.microsoft.com/office/drawing/2015/9/8/chartex" xmlns:cx2="http://schemas.microsoft.com/office/drawing/2015/10/21/chartex" xmlns:cx3="http://schemas.microsoft.com/office/drawing/2016/5/9/chartex" xmlns:cx4="http://schemas.microsoft.com/office/drawing/2016/5/10/chartex" xmlns:cx5="http://schemas.microsoft.com/office/drawing/2016/5/11/chartex" xmlns:cx6="http://schemas.microsoft.com/office/drawing/2016/5/12/chartex" xmlns:cx7="http://schemas.microsoft.com/office/drawing/2016/5/13/chartex" xmlns:cx8="http://schemas.microsoft.com/office/drawing/2016/5/14/chartex" xmlns:mc="http://schemas.openxmlformats.org/markup-compatibility/2006" xmlns:aink="http://schemas.microsoft.com/office/drawing/2016/ink" xmlns:am3d="http://schemas.microsoft.com/office/drawing/2017/model3d" xmlns:o="urn:schemas-microsoft-com:office:office" xmlns:r="http://schemas.openxmlformats.org/officeDocument/2006/relationships" xmlns:m="http://schemas.openxmlformats.org/officeDocument/2006/math" xmlns:v="urn:schemas-microsoft-com:vml" xmlns:wp14="http://schemas.microsoft.com/office/word/2010/wordprocessingDrawing" xmlns:wp="http://schemas.openxmlformats.org/drawingml/2006/wordprocessingDrawing" xmlns:w10="urn:schemas-microsoft-com:office:word" xmlns:w="http://schemas.openxmlformats.org/wordprocessingml/2006/main" xmlns:w14="http://schemas.microsoft.com/office/word/2010/wordml" xmlns:w15="http://schemas.microsoft.com/office/word/2012/wordml" xmlns:w16cex="http://schemas.microsoft.com/office/word/2018/wordml/cex" xmlns:w16cid="http://schemas.microsoft.com/office/word/2016/wordml/cid" xmlns:w16="http://schemas.microsoft.com/office/word/2018/wordml" xmlns:w16se="http://schemas.microsoft.com/office/word/2015/wordml/symex" xmlns:wpg="http://schemas.microsoft.com/office/word/2010/wordprocessingGroup" xmlns:wpi="http://schemas.microsoft.com/office/word/2010/wordprocessingInk" xmlns:wne="http://schemas.microsoft.com/office/word/2006/wordml" xmlns:wps="http://schemas.microsoft.com/office/word/2010/wordprocessingShape" mc:Ignorable="w14 w15 w16se w16cid w16 w16cex wp14">
+<w:endnotes xmlns:wpc="http://schemas.microsoft.com/office/word/2010/wordprocessingCanvas" xmlns:cx="http://schemas.microsoft.com/office/drawing/2014/chartex" xmlns:cx1="http://schemas.microsoft.com/office/drawing/2015/9/8/chartex" xmlns:cx2="http://schemas.microsoft.com/office/drawing/2015/10/21/chartex" xmlns:cx3="http://schemas.microsoft.com/office/drawing/2016/5/9/chartex" xmlns:cx4="http://schemas.microsoft.com/office/drawing/2016/5/10/chartex" xmlns:cx5="http://schemas.microsoft.com/office/drawing/2016/5/11/chartex" xmlns:cx6="http://schemas.microsoft.com/office/drawing/2016/5/12/chartex" xmlns:cx7="http://schemas.microsoft.com/office/drawing/2016/5/13/chartex" xmlns:cx8="http://schemas.microsoft.com/office/drawing/2016/5/14/chartex" xmlns:mc="http://schemas.openxmlformats.org/markup-compatibility/2006" xmlns:aink="http://schemas.microsoft.com/office/drawing/2016/ink" xmlns:am3d="http://schemas.microsoft.com/office/drawing/2017/model3d" xmlns:o="urn:schemas-microsoft-com:office:office" xmlns:r="http://schemas.openxmlformats.org/officeDocument/2006/relationships" xmlns:m="http://schemas.openxmlformats.org/officeDocument/2006/math" xmlns:v="urn:schemas-microsoft-com:vml" xmlns:wp14="http://schemas.microsoft.com/office/word/2010/wordprocessingDrawing" xmlns:wp="http://schemas.openxmlformats.org/drawingml/2006/wordprocessingDrawing" xmlns:w10="urn:schemas-microsoft-com:office:word" xmlns:w="http://schemas.openxmlformats.org/wordprocessingml/2006/main" xmlns:w14="http://schemas.microsoft.com/office/word/2010/wordml" xmlns:w15="http://schemas.microsoft.com/office/word/2012/wordml" xmlns:w16cex="http://schemas.microsoft.com/office/word/2018/wordml/cex" xmlns:w16cid="http://schemas.microsoft.com/office/word/2016/wordml/cid" xmlns:w16="http://schemas.microsoft.com/office/word/2018/wordml" xmlns:w16sdtdh="http://schemas.microsoft.com/office/word/2020/wordml/sdtdatahash" xmlns:w16se="http://schemas.microsoft.com/office/word/2015/wordml/symex" xmlns:wpg="http://schemas.microsoft.com/office/word/2010/wordprocessingGroup" xmlns:wpi="http://schemas.microsoft.com/office/word/2010/wordprocessingInk" xmlns:wne="http://schemas.microsoft.com/office/word/2006/wordml" xmlns:wps="http://schemas.microsoft.com/office/word/2010/wordprocessingShape" mc:Ignorable="w14 w15 w16se w16cid w16 w16cex w16sdtdh wp14">
   <w:endnote w:type="separator" w:id="-1">
     <w:p>
       <w:pPr>
@@ -4251,7 +4333,7 @@
 </file>
 
 <file path=word/footnotes.xml><?xml version="1.0" encoding="utf-8"?>
-<w:footnotes xmlns:wpc="http://schemas.microsoft.com/office/word/2010/wordprocessingCanvas" xmlns:cx="http://schemas.microsoft.com/office/drawing/2014/chartex" xmlns:cx1="http://schemas.microsoft.com/office/drawing/2015/9/8/chartex" xmlns:cx2="http://schemas.microsoft.com/office/drawing/2015/10/21/chartex" xmlns:cx3="http://schemas.microsoft.com/office/drawing/2016/5/9/chartex" xmlns:cx4="http://schemas.microsoft.com/office/drawing/2016/5/10/chartex" xmlns:cx5="http://schemas.microsoft.com/office/drawing/2016/5/11/chartex" xmlns:cx6="http://schemas.microsoft.com/office/drawing/2016/5/12/chartex" xmlns:cx7="http://schemas.microsoft.com/office/drawing/2016/5/13/chartex" xmlns:cx8="http://schemas.microsoft.com/office/drawing/2016/5/14/chartex" xmlns:mc="http://schemas.openxmlformats.org/markup-compatibility/2006" xmlns:aink="http://schemas.microsoft.com/office/drawing/2016/ink" xmlns:am3d="http://schemas.microsoft.com/office/drawing/2017/model3d" xmlns:o="urn:schemas-microsoft-com:office:office" xmlns:r="http://schemas.openxmlformats.org/officeDocument/2006/relationships" xmlns:m="http://schemas.openxmlformats.org/officeDocument/2006/math" xmlns:v="urn:schemas-microsoft-com:vml" xmlns:wp14="http://schemas.microsoft.com/office/word/2010/wordprocessingDrawing" xmlns:wp="http://schemas.openxmlformats.org/drawingml/2006/wordprocessingDrawing" xmlns:w10="urn:schemas-microsoft-com:office:word" xmlns:w="http://schemas.openxmlformats.org/wordprocessingml/2006/main" xmlns:w14="http://schemas.microsoft.com/office/word/2010/wordml" xmlns:w15="http://schemas.microsoft.com/office/word/2012/wordml" xmlns:w16cex="http://schemas.microsoft.com/office/word/2018/wordml/cex" xmlns:w16cid="http://schemas.microsoft.com/office/word/2016/wordml/cid" xmlns:w16="http://schemas.microsoft.com/office/word/2018/wordml" xmlns:w16se="http://schemas.microsoft.com/office/word/2015/wordml/symex" xmlns:wpg="http://schemas.microsoft.com/office/word/2010/wordprocessingGroup" xmlns:wpi="http://schemas.microsoft.com/office/word/2010/wordprocessingInk" xmlns:wne="http://schemas.microsoft.com/office/word/2006/wordml" xmlns:wps="http://schemas.microsoft.com/office/word/2010/wordprocessingShape" mc:Ignorable="w14 w15 w16se w16cid w16 w16cex wp14">
+<w:footnotes xmlns:wpc="http://schemas.microsoft.com/office/word/2010/wordprocessingCanvas" xmlns:cx="http://schemas.microsoft.com/office/drawing/2014/chartex" xmlns:cx1="http://schemas.microsoft.com/office/drawing/2015/9/8/chartex" xmlns:cx2="http://schemas.microsoft.com/office/drawing/2015/10/21/chartex" xmlns:cx3="http://schemas.microsoft.com/office/drawing/2016/5/9/chartex" xmlns:cx4="http://schemas.microsoft.com/office/drawing/2016/5/10/chartex" xmlns:cx5="http://schemas.microsoft.com/office/drawing/2016/5/11/chartex" xmlns:cx6="http://schemas.microsoft.com/office/drawing/2016/5/12/chartex" xmlns:cx7="http://schemas.microsoft.com/office/drawing/2016/5/13/chartex" xmlns:cx8="http://schemas.microsoft.com/office/drawing/2016/5/14/chartex" xmlns:mc="http://schemas.openxmlformats.org/markup-compatibility/2006" xmlns:aink="http://schemas.microsoft.com/office/drawing/2016/ink" xmlns:am3d="http://schemas.microsoft.com/office/drawing/2017/model3d" xmlns:o="urn:schemas-microsoft-com:office:office" xmlns:r="http://schemas.openxmlformats.org/officeDocument/2006/relationships" xmlns:m="http://schemas.openxmlformats.org/officeDocument/2006/math" xmlns:v="urn:schemas-microsoft-com:vml" xmlns:wp14="http://schemas.microsoft.com/office/word/2010/wordprocessingDrawing" xmlns:wp="http://schemas.openxmlformats.org/drawingml/2006/wordprocessingDrawing" xmlns:w10="urn:schemas-microsoft-com:office:word" xmlns:w="http://schemas.openxmlformats.org/wordprocessingml/2006/main" xmlns:w14="http://schemas.microsoft.com/office/word/2010/wordml" xmlns:w15="http://schemas.microsoft.com/office/word/2012/wordml" xmlns:w16cex="http://schemas.microsoft.com/office/word/2018/wordml/cex" xmlns:w16cid="http://schemas.microsoft.com/office/word/2016/wordml/cid" xmlns:w16="http://schemas.microsoft.com/office/word/2018/wordml" xmlns:w16sdtdh="http://schemas.microsoft.com/office/word/2020/wordml/sdtdatahash" xmlns:w16se="http://schemas.microsoft.com/office/word/2015/wordml/symex" xmlns:wpg="http://schemas.microsoft.com/office/word/2010/wordprocessingGroup" xmlns:wpi="http://schemas.microsoft.com/office/word/2010/wordprocessingInk" xmlns:wne="http://schemas.microsoft.com/office/word/2006/wordml" xmlns:wps="http://schemas.microsoft.com/office/word/2010/wordprocessingShape" mc:Ignorable="w14 w15 w16se w16cid w16 w16cex w16sdtdh wp14">
   <w:footnote w:type="separator" w:id="-1">
     <w:p>
       <w:pPr>
@@ -4276,7 +4358,7 @@
 </file>
 
 <file path=word/header1.xml><?xml version="1.0" encoding="utf-8"?>
-<w:hdr xmlns:wpc="http://schemas.microsoft.com/office/word/2010/wordprocessingCanvas" xmlns:cx="http://schemas.microsoft.com/office/drawing/2014/chartex" xmlns:cx1="http://schemas.microsoft.com/office/drawing/2015/9/8/chartex" xmlns:cx2="http://schemas.microsoft.com/office/drawing/2015/10/21/chartex" xmlns:cx3="http://schemas.microsoft.com/office/drawing/2016/5/9/chartex" xmlns:cx4="http://schemas.microsoft.com/office/drawing/2016/5/10/chartex" xmlns:cx5="http://schemas.microsoft.com/office/drawing/2016/5/11/chartex" xmlns:cx6="http://schemas.microsoft.com/office/drawing/2016/5/12/chartex" xmlns:cx7="http://schemas.microsoft.com/office/drawing/2016/5/13/chartex" xmlns:cx8="http://schemas.microsoft.com/office/drawing/2016/5/14/chartex" xmlns:mc="http://schemas.openxmlformats.org/markup-compatibility/2006" xmlns:aink="http://schemas.microsoft.com/office/drawing/2016/ink" xmlns:am3d="http://schemas.microsoft.com/office/drawing/2017/model3d" xmlns:o="urn:schemas-microsoft-com:office:office" xmlns:r="http://schemas.openxmlformats.org/officeDocument/2006/relationships" xmlns:m="http://schemas.openxmlformats.org/officeDocument/2006/math" xmlns:v="urn:schemas-microsoft-com:vml" xmlns:wp14="http://schemas.microsoft.com/office/word/2010/wordprocessingDrawing" xmlns:wp="http://schemas.openxmlformats.org/drawingml/2006/wordprocessingDrawing" xmlns:w10="urn:schemas-microsoft-com:office:word" xmlns:w="http://schemas.openxmlformats.org/wordprocessingml/2006/main" xmlns:w14="http://schemas.microsoft.com/office/word/2010/wordml" xmlns:w15="http://schemas.microsoft.com/office/word/2012/wordml" xmlns:w16cex="http://schemas.microsoft.com/office/word/2018/wordml/cex" xmlns:w16cid="http://schemas.microsoft.com/office/word/2016/wordml/cid" xmlns:w16="http://schemas.microsoft.com/office/word/2018/wordml" xmlns:w16se="http://schemas.microsoft.com/office/word/2015/wordml/symex" xmlns:wpg="http://schemas.microsoft.com/office/word/2010/wordprocessingGroup" xmlns:wpi="http://schemas.microsoft.com/office/word/2010/wordprocessingInk" xmlns:wne="http://schemas.microsoft.com/office/word/2006/wordml" xmlns:wps="http://schemas.microsoft.com/office/word/2010/wordprocessingShape" mc:Ignorable="w14 w15 w16se w16cid w16 w16cex wp14">
+<w:hdr xmlns:wpc="http://schemas.microsoft.com/office/word/2010/wordprocessingCanvas" xmlns:cx="http://schemas.microsoft.com/office/drawing/2014/chartex" xmlns:cx1="http://schemas.microsoft.com/office/drawing/2015/9/8/chartex" xmlns:cx2="http://schemas.microsoft.com/office/drawing/2015/10/21/chartex" xmlns:cx3="http://schemas.microsoft.com/office/drawing/2016/5/9/chartex" xmlns:cx4="http://schemas.microsoft.com/office/drawing/2016/5/10/chartex" xmlns:cx5="http://schemas.microsoft.com/office/drawing/2016/5/11/chartex" xmlns:cx6="http://schemas.microsoft.com/office/drawing/2016/5/12/chartex" xmlns:cx7="http://schemas.microsoft.com/office/drawing/2016/5/13/chartex" xmlns:cx8="http://schemas.microsoft.com/office/drawing/2016/5/14/chartex" xmlns:mc="http://schemas.openxmlformats.org/markup-compatibility/2006" xmlns:aink="http://schemas.microsoft.com/office/drawing/2016/ink" xmlns:am3d="http://schemas.microsoft.com/office/drawing/2017/model3d" xmlns:o="urn:schemas-microsoft-com:office:office" xmlns:r="http://schemas.openxmlformats.org/officeDocument/2006/relationships" xmlns:m="http://schemas.openxmlformats.org/officeDocument/2006/math" xmlns:v="urn:schemas-microsoft-com:vml" xmlns:wp14="http://schemas.microsoft.com/office/word/2010/wordprocessingDrawing" xmlns:wp="http://schemas.openxmlformats.org/drawingml/2006/wordprocessingDrawing" xmlns:w10="urn:schemas-microsoft-com:office:word" xmlns:w="http://schemas.openxmlformats.org/wordprocessingml/2006/main" xmlns:w14="http://schemas.microsoft.com/office/word/2010/wordml" xmlns:w15="http://schemas.microsoft.com/office/word/2012/wordml" xmlns:w16cex="http://schemas.microsoft.com/office/word/2018/wordml/cex" xmlns:w16cid="http://schemas.microsoft.com/office/word/2016/wordml/cid" xmlns:w16="http://schemas.microsoft.com/office/word/2018/wordml" xmlns:w16sdtdh="http://schemas.microsoft.com/office/word/2020/wordml/sdtdatahash" xmlns:w16se="http://schemas.microsoft.com/office/word/2015/wordml/symex" xmlns:wpg="http://schemas.microsoft.com/office/word/2010/wordprocessingGroup" xmlns:wpi="http://schemas.microsoft.com/office/word/2010/wordprocessingInk" xmlns:wne="http://schemas.microsoft.com/office/word/2006/wordml" xmlns:wps="http://schemas.microsoft.com/office/word/2010/wordprocessingShape" mc:Ignorable="w14 w15 w16se w16cid w16 w16cex w16sdtdh wp14">
   <w:p>
     <w:pPr>
       <w:pBdr>
@@ -4306,7 +4388,7 @@
 </file>
 
 <file path=word/numbering.xml><?xml version="1.0" encoding="utf-8"?>
-<w:numbering xmlns:wpc="http://schemas.microsoft.com/office/word/2010/wordprocessingCanvas" xmlns:cx="http://schemas.microsoft.com/office/drawing/2014/chartex" xmlns:cx1="http://schemas.microsoft.com/office/drawing/2015/9/8/chartex" xmlns:cx2="http://schemas.microsoft.com/office/drawing/2015/10/21/chartex" xmlns:cx3="http://schemas.microsoft.com/office/drawing/2016/5/9/chartex" xmlns:cx4="http://schemas.microsoft.com/office/drawing/2016/5/10/chartex" xmlns:cx5="http://schemas.microsoft.com/office/drawing/2016/5/11/chartex" xmlns:cx6="http://schemas.microsoft.com/office/drawing/2016/5/12/chartex" xmlns:cx7="http://schemas.microsoft.com/office/drawing/2016/5/13/chartex" xmlns:cx8="http://schemas.microsoft.com/office/drawing/2016/5/14/chartex" xmlns:mc="http://schemas.openxmlformats.org/markup-compatibility/2006" xmlns:aink="http://schemas.microsoft.com/office/drawing/2016/ink" xmlns:am3d="http://schemas.microsoft.com/office/drawing/2017/model3d" xmlns:o="urn:schemas-microsoft-com:office:office" xmlns:r="http://schemas.openxmlformats.org/officeDocument/2006/relationships" xmlns:m="http://schemas.openxmlformats.org/officeDocument/2006/math" xmlns:v="urn:schemas-microsoft-com:vml" xmlns:wp14="http://schemas.microsoft.com/office/word/2010/wordprocessingDrawing" xmlns:wp="http://schemas.openxmlformats.org/drawingml/2006/wordprocessingDrawing" xmlns:w10="urn:schemas-microsoft-com:office:word" xmlns:w="http://schemas.openxmlformats.org/wordprocessingml/2006/main" xmlns:w14="http://schemas.microsoft.com/office/word/2010/wordml" xmlns:w15="http://schemas.microsoft.com/office/word/2012/wordml" xmlns:w16cex="http://schemas.microsoft.com/office/word/2018/wordml/cex" xmlns:w16cid="http://schemas.microsoft.com/office/word/2016/wordml/cid" xmlns:w16="http://schemas.microsoft.com/office/word/2018/wordml" xmlns:w16se="http://schemas.microsoft.com/office/word/2015/wordml/symex" xmlns:wpg="http://schemas.microsoft.com/office/word/2010/wordprocessingGroup" xmlns:wpi="http://schemas.microsoft.com/office/word/2010/wordprocessingInk" xmlns:wne="http://schemas.microsoft.com/office/word/2006/wordml" xmlns:wps="http://schemas.microsoft.com/office/word/2010/wordprocessingShape" mc:Ignorable="w14 w15 w16se w16cid w16 w16cex wp14">
+<w:numbering xmlns:wpc="http://schemas.microsoft.com/office/word/2010/wordprocessingCanvas" xmlns:cx="http://schemas.microsoft.com/office/drawing/2014/chartex" xmlns:cx1="http://schemas.microsoft.com/office/drawing/2015/9/8/chartex" xmlns:cx2="http://schemas.microsoft.com/office/drawing/2015/10/21/chartex" xmlns:cx3="http://schemas.microsoft.com/office/drawing/2016/5/9/chartex" xmlns:cx4="http://schemas.microsoft.com/office/drawing/2016/5/10/chartex" xmlns:cx5="http://schemas.microsoft.com/office/drawing/2016/5/11/chartex" xmlns:cx6="http://schemas.microsoft.com/office/drawing/2016/5/12/chartex" xmlns:cx7="http://schemas.microsoft.com/office/drawing/2016/5/13/chartex" xmlns:cx8="http://schemas.microsoft.com/office/drawing/2016/5/14/chartex" xmlns:mc="http://schemas.openxmlformats.org/markup-compatibility/2006" xmlns:aink="http://schemas.microsoft.com/office/drawing/2016/ink" xmlns:am3d="http://schemas.microsoft.com/office/drawing/2017/model3d" xmlns:o="urn:schemas-microsoft-com:office:office" xmlns:r="http://schemas.openxmlformats.org/officeDocument/2006/relationships" xmlns:m="http://schemas.openxmlformats.org/officeDocument/2006/math" xmlns:v="urn:schemas-microsoft-com:vml" xmlns:wp14="http://schemas.microsoft.com/office/word/2010/wordprocessingDrawing" xmlns:wp="http://schemas.openxmlformats.org/drawingml/2006/wordprocessingDrawing" xmlns:w10="urn:schemas-microsoft-com:office:word" xmlns:w="http://schemas.openxmlformats.org/wordprocessingml/2006/main" xmlns:w14="http://schemas.microsoft.com/office/word/2010/wordml" xmlns:w15="http://schemas.microsoft.com/office/word/2012/wordml" xmlns:w16cex="http://schemas.microsoft.com/office/word/2018/wordml/cex" xmlns:w16cid="http://schemas.microsoft.com/office/word/2016/wordml/cid" xmlns:w16="http://schemas.microsoft.com/office/word/2018/wordml" xmlns:w16sdtdh="http://schemas.microsoft.com/office/word/2020/wordml/sdtdatahash" xmlns:w16se="http://schemas.microsoft.com/office/word/2015/wordml/symex" xmlns:wpg="http://schemas.microsoft.com/office/word/2010/wordprocessingGroup" xmlns:wpi="http://schemas.microsoft.com/office/word/2010/wordprocessingInk" xmlns:wne="http://schemas.microsoft.com/office/word/2006/wordml" xmlns:wps="http://schemas.microsoft.com/office/word/2010/wordprocessingShape" mc:Ignorable="w14 w15 w16se w16cid w16 w16cex w16sdtdh wp14">
   <w:abstractNum w:abstractNumId="0" w15:restartNumberingAfterBreak="0">
     <w:nsid w:val="059F5718"/>
     <w:multiLevelType w:val="multilevel"/>
@@ -5991,6 +6073,119 @@
     </w:lvl>
   </w:abstractNum>
   <w:abstractNum w:abstractNumId="18" w15:restartNumberingAfterBreak="0">
+    <w:nsid w:val="6A242256"/>
+    <w:multiLevelType w:val="hybridMultilevel"/>
+    <w:tmpl w:val="0DF4AA66"/>
+    <w:lvl w:ilvl="0" w:tplc="04090001">
+      <w:start w:val="1"/>
+      <w:numFmt w:val="bullet"/>
+      <w:lvlText w:val=""/>
+      <w:lvlJc w:val="left"/>
+      <w:pPr>
+        <w:ind w:left="720" w:hanging="360"/>
+      </w:pPr>
+      <w:rPr>
+        <w:rFonts w:ascii="Symbol" w:hAnsi="Symbol" w:hint="default"/>
+      </w:rPr>
+    </w:lvl>
+    <w:lvl w:ilvl="1" w:tplc="04090003" w:tentative="1">
+      <w:start w:val="1"/>
+      <w:numFmt w:val="bullet"/>
+      <w:lvlText w:val="o"/>
+      <w:lvlJc w:val="left"/>
+      <w:pPr>
+        <w:ind w:left="1440" w:hanging="360"/>
+      </w:pPr>
+      <w:rPr>
+        <w:rFonts w:ascii="Courier New" w:hAnsi="Courier New" w:cs="Courier New" w:hint="default"/>
+      </w:rPr>
+    </w:lvl>
+    <w:lvl w:ilvl="2" w:tplc="04090005" w:tentative="1">
+      <w:start w:val="1"/>
+      <w:numFmt w:val="bullet"/>
+      <w:lvlText w:val=""/>
+      <w:lvlJc w:val="left"/>
+      <w:pPr>
+        <w:ind w:left="2160" w:hanging="360"/>
+      </w:pPr>
+      <w:rPr>
+        <w:rFonts w:ascii="Wingdings" w:hAnsi="Wingdings" w:hint="default"/>
+      </w:rPr>
+    </w:lvl>
+    <w:lvl w:ilvl="3" w:tplc="04090001" w:tentative="1">
+      <w:start w:val="1"/>
+      <w:numFmt w:val="bullet"/>
+      <w:lvlText w:val=""/>
+      <w:lvlJc w:val="left"/>
+      <w:pPr>
+        <w:ind w:left="2880" w:hanging="360"/>
+      </w:pPr>
+      <w:rPr>
+        <w:rFonts w:ascii="Symbol" w:hAnsi="Symbol" w:hint="default"/>
+      </w:rPr>
+    </w:lvl>
+    <w:lvl w:ilvl="4" w:tplc="04090003" w:tentative="1">
+      <w:start w:val="1"/>
+      <w:numFmt w:val="bullet"/>
+      <w:lvlText w:val="o"/>
+      <w:lvlJc w:val="left"/>
+      <w:pPr>
+        <w:ind w:left="3600" w:hanging="360"/>
+      </w:pPr>
+      <w:rPr>
+        <w:rFonts w:ascii="Courier New" w:hAnsi="Courier New" w:cs="Courier New" w:hint="default"/>
+      </w:rPr>
+    </w:lvl>
+    <w:lvl w:ilvl="5" w:tplc="04090005" w:tentative="1">
+      <w:start w:val="1"/>
+      <w:numFmt w:val="bullet"/>
+      <w:lvlText w:val=""/>
+      <w:lvlJc w:val="left"/>
+      <w:pPr>
+        <w:ind w:left="4320" w:hanging="360"/>
+      </w:pPr>
+      <w:rPr>
+        <w:rFonts w:ascii="Wingdings" w:hAnsi="Wingdings" w:hint="default"/>
+      </w:rPr>
+    </w:lvl>
+    <w:lvl w:ilvl="6" w:tplc="04090001" w:tentative="1">
+      <w:start w:val="1"/>
+      <w:numFmt w:val="bullet"/>
+      <w:lvlText w:val=""/>
+      <w:lvlJc w:val="left"/>
+      <w:pPr>
+        <w:ind w:left="5040" w:hanging="360"/>
+      </w:pPr>
+      <w:rPr>
+        <w:rFonts w:ascii="Symbol" w:hAnsi="Symbol" w:hint="default"/>
+      </w:rPr>
+    </w:lvl>
+    <w:lvl w:ilvl="7" w:tplc="04090003" w:tentative="1">
+      <w:start w:val="1"/>
+      <w:numFmt w:val="bullet"/>
+      <w:lvlText w:val="o"/>
+      <w:lvlJc w:val="left"/>
+      <w:pPr>
+        <w:ind w:left="5760" w:hanging="360"/>
+      </w:pPr>
+      <w:rPr>
+        <w:rFonts w:ascii="Courier New" w:hAnsi="Courier New" w:cs="Courier New" w:hint="default"/>
+      </w:rPr>
+    </w:lvl>
+    <w:lvl w:ilvl="8" w:tplc="04090005" w:tentative="1">
+      <w:start w:val="1"/>
+      <w:numFmt w:val="bullet"/>
+      <w:lvlText w:val=""/>
+      <w:lvlJc w:val="left"/>
+      <w:pPr>
+        <w:ind w:left="6480" w:hanging="360"/>
+      </w:pPr>
+      <w:rPr>
+        <w:rFonts w:ascii="Wingdings" w:hAnsi="Wingdings" w:hint="default"/>
+      </w:rPr>
+    </w:lvl>
+  </w:abstractNum>
+  <w:abstractNum w:abstractNumId="19" w15:restartNumberingAfterBreak="0">
     <w:nsid w:val="6DA067F1"/>
     <w:multiLevelType w:val="multilevel"/>
     <w:tmpl w:val="86B8D05A"/>
@@ -6076,7 +6271,7 @@
       </w:pPr>
     </w:lvl>
   </w:abstractNum>
-  <w:abstractNum w:abstractNumId="19" w15:restartNumberingAfterBreak="0">
+  <w:abstractNum w:abstractNumId="20" w15:restartNumberingAfterBreak="0">
     <w:nsid w:val="7A056C00"/>
     <w:multiLevelType w:val="multilevel"/>
     <w:tmpl w:val="0E24EDDC"/>
@@ -6162,7 +6357,7 @@
       </w:pPr>
     </w:lvl>
   </w:abstractNum>
-  <w:abstractNum w:abstractNumId="20" w15:restartNumberingAfterBreak="0">
+  <w:abstractNum w:abstractNumId="21" w15:restartNumberingAfterBreak="0">
     <w:nsid w:val="7AB423B8"/>
     <w:multiLevelType w:val="multilevel"/>
     <w:tmpl w:val="24D42266"/>
@@ -6275,7 +6470,7 @@
       </w:rPr>
     </w:lvl>
   </w:abstractNum>
-  <w:abstractNum w:abstractNumId="21" w15:restartNumberingAfterBreak="0">
+  <w:abstractNum w:abstractNumId="22" w15:restartNumberingAfterBreak="0">
     <w:nsid w:val="7C51067A"/>
     <w:multiLevelType w:val="multilevel"/>
     <w:tmpl w:val="605E5786"/>
@@ -6380,7 +6575,7 @@
     <w:abstractNumId w:val="6"/>
   </w:num>
   <w:num w:numId="7">
-    <w:abstractNumId w:val="21"/>
+    <w:abstractNumId w:val="22"/>
   </w:num>
   <w:num w:numId="8">
     <w:abstractNumId w:val="0"/>
@@ -6392,7 +6587,7 @@
     <w:abstractNumId w:val="4"/>
   </w:num>
   <w:num w:numId="11">
-    <w:abstractNumId w:val="18"/>
+    <w:abstractNumId w:val="19"/>
   </w:num>
   <w:num w:numId="12">
     <w:abstractNumId w:val="17"/>
@@ -6401,13 +6596,13 @@
     <w:abstractNumId w:val="3"/>
   </w:num>
   <w:num w:numId="14">
-    <w:abstractNumId w:val="19"/>
+    <w:abstractNumId w:val="20"/>
   </w:num>
   <w:num w:numId="15">
     <w:abstractNumId w:val="15"/>
   </w:num>
   <w:num w:numId="16">
-    <w:abstractNumId w:val="20"/>
+    <w:abstractNumId w:val="21"/>
   </w:num>
   <w:num w:numId="17">
     <w:abstractNumId w:val="1"/>
@@ -6427,11 +6622,14 @@
   <w:num w:numId="22">
     <w:abstractNumId w:val="7"/>
   </w:num>
+  <w:num w:numId="23">
+    <w:abstractNumId w:val="18"/>
+  </w:num>
 </w:numbering>
 </file>
 
 <file path=word/styles.xml><?xml version="1.0" encoding="utf-8"?>
-<w:styles xmlns:mc="http://schemas.openxmlformats.org/markup-compatibility/2006" xmlns:r="http://schemas.openxmlformats.org/officeDocument/2006/relationships" xmlns:w="http://schemas.openxmlformats.org/wordprocessingml/2006/main" xmlns:w14="http://schemas.microsoft.com/office/word/2010/wordml" xmlns:w15="http://schemas.microsoft.com/office/word/2012/wordml" xmlns:w16cex="http://schemas.microsoft.com/office/word/2018/wordml/cex" xmlns:w16cid="http://schemas.microsoft.com/office/word/2016/wordml/cid" xmlns:w16="http://schemas.microsoft.com/office/word/2018/wordml" xmlns:w16se="http://schemas.microsoft.com/office/word/2015/wordml/symex" mc:Ignorable="w14 w15 w16se w16cid w16 w16cex">
+<w:styles xmlns:mc="http://schemas.openxmlformats.org/markup-compatibility/2006" xmlns:r="http://schemas.openxmlformats.org/officeDocument/2006/relationships" xmlns:w="http://schemas.openxmlformats.org/wordprocessingml/2006/main" xmlns:w14="http://schemas.microsoft.com/office/word/2010/wordml" xmlns:w15="http://schemas.microsoft.com/office/word/2012/wordml" xmlns:w16cex="http://schemas.microsoft.com/office/word/2018/wordml/cex" xmlns:w16cid="http://schemas.microsoft.com/office/word/2016/wordml/cid" xmlns:w16="http://schemas.microsoft.com/office/word/2018/wordml" xmlns:w16sdtdh="http://schemas.microsoft.com/office/word/2020/wordml/sdtdatahash" xmlns:w16se="http://schemas.microsoft.com/office/word/2015/wordml/symex" mc:Ignorable="w14 w15 w16se w16cid w16 w16cex w16sdtdh">
   <w:docDefaults>
     <w:rPrDefault>
       <w:rPr>
@@ -7115,6 +7313,66 @@
       <w:shd w:val="clear" w:color="auto" w:fill="E1DFDD"/>
     </w:rPr>
   </w:style>
+  <w:style w:type="table" w:styleId="GridTable1Light">
+    <w:name w:val="Grid Table 1 Light"/>
+    <w:basedOn w:val="TableNormal"/>
+    <w:uiPriority w:val="46"/>
+    <w:rsid w:val="00BE0703"/>
+    <w:pPr>
+      <w:spacing w:after="0" w:line="240" w:lineRule="auto"/>
+    </w:pPr>
+    <w:rPr>
+      <w:lang w:eastAsia="en-US"/>
+    </w:rPr>
+    <w:tblPr>
+      <w:tblStyleRowBandSize w:val="1"/>
+      <w:tblStyleColBandSize w:val="1"/>
+      <w:tblBorders>
+        <w:top w:val="single" w:sz="4" w:space="0" w:color="999999" w:themeColor="text1" w:themeTint="66"/>
+        <w:left w:val="single" w:sz="4" w:space="0" w:color="999999" w:themeColor="text1" w:themeTint="66"/>
+        <w:bottom w:val="single" w:sz="4" w:space="0" w:color="999999" w:themeColor="text1" w:themeTint="66"/>
+        <w:right w:val="single" w:sz="4" w:space="0" w:color="999999" w:themeColor="text1" w:themeTint="66"/>
+        <w:insideH w:val="single" w:sz="4" w:space="0" w:color="999999" w:themeColor="text1" w:themeTint="66"/>
+        <w:insideV w:val="single" w:sz="4" w:space="0" w:color="999999" w:themeColor="text1" w:themeTint="66"/>
+      </w:tblBorders>
+    </w:tblPr>
+    <w:tblStylePr w:type="firstRow">
+      <w:rPr>
+        <w:b/>
+        <w:bCs/>
+      </w:rPr>
+      <w:tblPr/>
+      <w:tcPr>
+        <w:tcBorders>
+          <w:bottom w:val="single" w:sz="12" w:space="0" w:color="666666" w:themeColor="text1" w:themeTint="99"/>
+        </w:tcBorders>
+      </w:tcPr>
+    </w:tblStylePr>
+    <w:tblStylePr w:type="lastRow">
+      <w:rPr>
+        <w:b/>
+        <w:bCs/>
+      </w:rPr>
+      <w:tblPr/>
+      <w:tcPr>
+        <w:tcBorders>
+          <w:top w:val="double" w:sz="2" w:space="0" w:color="666666" w:themeColor="text1" w:themeTint="99"/>
+        </w:tcBorders>
+      </w:tcPr>
+    </w:tblStylePr>
+    <w:tblStylePr w:type="firstCol">
+      <w:rPr>
+        <w:b/>
+        <w:bCs/>
+      </w:rPr>
+    </w:tblStylePr>
+    <w:tblStylePr w:type="lastCol">
+      <w:rPr>
+        <w:b/>
+        <w:bCs/>
+      </w:rPr>
+    </w:tblStylePr>
+  </w:style>
 </w:styles>
 </file>
 

</xml_diff>

<commit_message>
implemented, float capability and hexagonal grid capability.
</commit_message>
<xml_diff>
--- a/VNA User Manual.docx
+++ b/VNA User Manual.docx
@@ -1,6 +1,6 @@
 
 <file path=word/document.xml><?xml version="1.0" encoding="utf-8"?>
-<w:document xmlns:wpc="http://schemas.microsoft.com/office/word/2010/wordprocessingCanvas" xmlns:cx="http://schemas.microsoft.com/office/drawing/2014/chartex" xmlns:cx1="http://schemas.microsoft.com/office/drawing/2015/9/8/chartex" xmlns:cx2="http://schemas.microsoft.com/office/drawing/2015/10/21/chartex" xmlns:cx3="http://schemas.microsoft.com/office/drawing/2016/5/9/chartex" xmlns:cx4="http://schemas.microsoft.com/office/drawing/2016/5/10/chartex" xmlns:cx5="http://schemas.microsoft.com/office/drawing/2016/5/11/chartex" xmlns:cx6="http://schemas.microsoft.com/office/drawing/2016/5/12/chartex" xmlns:cx7="http://schemas.microsoft.com/office/drawing/2016/5/13/chartex" xmlns:cx8="http://schemas.microsoft.com/office/drawing/2016/5/14/chartex" xmlns:mc="http://schemas.openxmlformats.org/markup-compatibility/2006" xmlns:aink="http://schemas.microsoft.com/office/drawing/2016/ink" xmlns:am3d="http://schemas.microsoft.com/office/drawing/2017/model3d" xmlns:o="urn:schemas-microsoft-com:office:office" xmlns:r="http://schemas.openxmlformats.org/officeDocument/2006/relationships" xmlns:m="http://schemas.openxmlformats.org/officeDocument/2006/math" xmlns:v="urn:schemas-microsoft-com:vml" xmlns:wp14="http://schemas.microsoft.com/office/word/2010/wordprocessingDrawing" xmlns:wp="http://schemas.openxmlformats.org/drawingml/2006/wordprocessingDrawing" xmlns:w10="urn:schemas-microsoft-com:office:word" xmlns:w="http://schemas.openxmlformats.org/wordprocessingml/2006/main" xmlns:w14="http://schemas.microsoft.com/office/word/2010/wordml" xmlns:w15="http://schemas.microsoft.com/office/word/2012/wordml" xmlns:w16cex="http://schemas.microsoft.com/office/word/2018/wordml/cex" xmlns:w16cid="http://schemas.microsoft.com/office/word/2016/wordml/cid" xmlns:w16="http://schemas.microsoft.com/office/word/2018/wordml" xmlns:w16sdtdh="http://schemas.microsoft.com/office/word/2020/wordml/sdtdatahash" xmlns:w16se="http://schemas.microsoft.com/office/word/2015/wordml/symex" xmlns:wpg="http://schemas.microsoft.com/office/word/2010/wordprocessingGroup" xmlns:wpi="http://schemas.microsoft.com/office/word/2010/wordprocessingInk" xmlns:wne="http://schemas.microsoft.com/office/word/2006/wordml" xmlns:wps="http://schemas.microsoft.com/office/word/2010/wordprocessingShape" mc:Ignorable="w14 w15 w16se w16cid w16 w16cex w16sdtdh wp14">
+<w:document xmlns:wpc="http://schemas.microsoft.com/office/word/2010/wordprocessingCanvas" xmlns:cx="http://schemas.microsoft.com/office/drawing/2014/chartex" xmlns:cx1="http://schemas.microsoft.com/office/drawing/2015/9/8/chartex" xmlns:cx2="http://schemas.microsoft.com/office/drawing/2015/10/21/chartex" xmlns:cx3="http://schemas.microsoft.com/office/drawing/2016/5/9/chartex" xmlns:cx4="http://schemas.microsoft.com/office/drawing/2016/5/10/chartex" xmlns:cx5="http://schemas.microsoft.com/office/drawing/2016/5/11/chartex" xmlns:cx6="http://schemas.microsoft.com/office/drawing/2016/5/12/chartex" xmlns:cx7="http://schemas.microsoft.com/office/drawing/2016/5/13/chartex" xmlns:cx8="http://schemas.microsoft.com/office/drawing/2016/5/14/chartex" xmlns:mc="http://schemas.openxmlformats.org/markup-compatibility/2006" xmlns:aink="http://schemas.microsoft.com/office/drawing/2016/ink" xmlns:am3d="http://schemas.microsoft.com/office/drawing/2017/model3d" xmlns:o="urn:schemas-microsoft-com:office:office" xmlns:oel="http://schemas.microsoft.com/office/2019/extlst" xmlns:r="http://schemas.openxmlformats.org/officeDocument/2006/relationships" xmlns:m="http://schemas.openxmlformats.org/officeDocument/2006/math" xmlns:v="urn:schemas-microsoft-com:vml" xmlns:wp14="http://schemas.microsoft.com/office/word/2010/wordprocessingDrawing" xmlns:wp="http://schemas.openxmlformats.org/drawingml/2006/wordprocessingDrawing" xmlns:w10="urn:schemas-microsoft-com:office:word" xmlns:w="http://schemas.openxmlformats.org/wordprocessingml/2006/main" xmlns:w14="http://schemas.microsoft.com/office/word/2010/wordml" xmlns:w15="http://schemas.microsoft.com/office/word/2012/wordml" xmlns:w16cex="http://schemas.microsoft.com/office/word/2018/wordml/cex" xmlns:w16cid="http://schemas.microsoft.com/office/word/2016/wordml/cid" xmlns:w16="http://schemas.microsoft.com/office/word/2018/wordml" xmlns:w16sdtdh="http://schemas.microsoft.com/office/word/2020/wordml/sdtdatahash" xmlns:w16se="http://schemas.microsoft.com/office/word/2015/wordml/symex" xmlns:wpg="http://schemas.microsoft.com/office/word/2010/wordprocessingGroup" xmlns:wpi="http://schemas.microsoft.com/office/word/2010/wordprocessingInk" xmlns:wne="http://schemas.microsoft.com/office/word/2006/wordml" xmlns:wps="http://schemas.microsoft.com/office/word/2010/wordprocessingShape" mc:Ignorable="w14 w15 w16se w16cid w16 w16cex w16sdtdh wp14">
   <w:body>
     <w:p>
       <w:r>
@@ -537,7 +537,21 @@
         <w:rPr>
           <w:color w:val="000000"/>
         </w:rPr>
-        <w:t>Click “Add segment” button to add the current segment to the queue (FIFO) of segments that will actually be run by the controller.</w:t>
+        <w:t xml:space="preserve">Click “Add segment” button to add the current segment to the queue (FIFO) of segments that will </w:t>
+      </w:r>
+      <w:proofErr w:type="gramStart"/>
+      <w:r>
+        <w:rPr>
+          <w:color w:val="000000"/>
+        </w:rPr>
+        <w:t>actually be</w:t>
+      </w:r>
+      <w:proofErr w:type="gramEnd"/>
+      <w:r>
+        <w:rPr>
+          <w:color w:val="000000"/>
+        </w:rPr>
+        <w:t xml:space="preserve"> run by the controller.</w:t>
       </w:r>
     </w:p>
     <w:p>
@@ -1080,17 +1094,65 @@
     </w:p>
     <w:p>
       <w:r>
-        <w:t>Axis-a: +ve (front), -ve (back)</w:t>
-      </w:r>
-    </w:p>
-    <w:p>
-      <w:r>
-        <w:t>Axis-b: +ve (left), -ve (right)</w:t>
-      </w:r>
-    </w:p>
-    <w:p>
-      <w:r>
-        <w:t>Axis-c: +ve (downwards), -ve (upwards)</w:t>
+        <w:t>Axis-a: +</w:t>
+      </w:r>
+      <w:proofErr w:type="spellStart"/>
+      <w:r>
+        <w:t>ve</w:t>
+      </w:r>
+      <w:proofErr w:type="spellEnd"/>
+      <w:r>
+        <w:t xml:space="preserve"> (front), -</w:t>
+      </w:r>
+      <w:proofErr w:type="spellStart"/>
+      <w:r>
+        <w:t>ve</w:t>
+      </w:r>
+      <w:proofErr w:type="spellEnd"/>
+      <w:r>
+        <w:t xml:space="preserve"> (back)</w:t>
+      </w:r>
+    </w:p>
+    <w:p>
+      <w:r>
+        <w:t>Axis-b: +</w:t>
+      </w:r>
+      <w:proofErr w:type="spellStart"/>
+      <w:r>
+        <w:t>ve</w:t>
+      </w:r>
+      <w:proofErr w:type="spellEnd"/>
+      <w:r>
+        <w:t xml:space="preserve"> (left), -</w:t>
+      </w:r>
+      <w:proofErr w:type="spellStart"/>
+      <w:r>
+        <w:t>ve</w:t>
+      </w:r>
+      <w:proofErr w:type="spellEnd"/>
+      <w:r>
+        <w:t xml:space="preserve"> (right)</w:t>
+      </w:r>
+    </w:p>
+    <w:p>
+      <w:r>
+        <w:t>Axis-c: +</w:t>
+      </w:r>
+      <w:proofErr w:type="spellStart"/>
+      <w:r>
+        <w:t>ve</w:t>
+      </w:r>
+      <w:proofErr w:type="spellEnd"/>
+      <w:r>
+        <w:t xml:space="preserve"> (downwards), -</w:t>
+      </w:r>
+      <w:proofErr w:type="spellStart"/>
+      <w:r>
+        <w:t>ve</w:t>
+      </w:r>
+      <w:proofErr w:type="spellEnd"/>
+      <w:r>
+        <w:t xml:space="preserve"> (upwards)</w:t>
       </w:r>
     </w:p>
     <w:p/>
@@ -1152,7 +1214,31 @@
     </w:p>
     <w:p>
       <w:r>
-        <w:t>start Axis-a (resp, Axis-b) coordinate, end Axis-a (resp, Axis-b) coordinate, and increment-by-unit in Axis-a (resp, Axis-b).</w:t>
+        <w:t>start Axis-a (</w:t>
+      </w:r>
+      <w:proofErr w:type="spellStart"/>
+      <w:r>
+        <w:t>resp</w:t>
+      </w:r>
+      <w:proofErr w:type="spellEnd"/>
+      <w:r>
+        <w:t>, Axis-b) coordinate, end Axis-a (</w:t>
+      </w:r>
+      <w:proofErr w:type="spellStart"/>
+      <w:r>
+        <w:t>resp</w:t>
+      </w:r>
+      <w:proofErr w:type="spellEnd"/>
+      <w:r>
+        <w:t>, Axis-b) coordinate, and increment-by-unit in Axis-a (</w:t>
+      </w:r>
+      <w:proofErr w:type="spellStart"/>
+      <w:r>
+        <w:t>resp</w:t>
+      </w:r>
+      <w:proofErr w:type="spellEnd"/>
+      <w:r>
+        <w:t>, Axis-b).</w:t>
       </w:r>
     </w:p>
     <w:p>
@@ -1229,19 +1315,27 @@
           <w:i/>
         </w:rPr>
         <w:tab/>
-        <w:t>Increment-by-unit in Axis-a;</w:t>
-      </w:r>
-    </w:p>
-    <w:p>
-      <w:pPr>
+        <w:t>Increment-by-unit in Axis-</w:t>
+      </w:r>
+      <w:proofErr w:type="gramStart"/>
+      <w:r>
         <w:rPr>
           <w:i/>
         </w:rPr>
-      </w:pPr>
-      <w:r>
+        <w:t>a;</w:t>
+      </w:r>
+      <w:proofErr w:type="gramEnd"/>
+    </w:p>
+    <w:p>
+      <w:pPr>
         <w:rPr>
           <w:i/>
         </w:rPr>
+      </w:pPr>
+      <w:r>
+        <w:rPr>
+          <w:i/>
+        </w:rPr>
         <w:tab/>
       </w:r>
       <w:r>
@@ -1249,8 +1343,16 @@
           <w:i/>
         </w:rPr>
         <w:tab/>
-        <w:t>Increment-by-unit in Axis-b;</w:t>
-      </w:r>
+        <w:t>Increment-by-unit in Axis-</w:t>
+      </w:r>
+      <w:proofErr w:type="gramStart"/>
+      <w:r>
+        <w:rPr>
+          <w:i/>
+        </w:rPr>
+        <w:t>b;</w:t>
+      </w:r>
+      <w:proofErr w:type="gramEnd"/>
     </w:p>
     <w:p>
       <w:r>
@@ -1819,29 +1921,39 @@
         <w:rPr>
           <w:color w:val="000000"/>
         </w:rPr>
-        <w:t>Only in stepper units.</w:t>
-      </w:r>
-    </w:p>
-    <w:p>
-      <w:pPr>
-        <w:numPr>
-          <w:ilvl w:val="0"/>
-          <w:numId w:val="17"/>
-        </w:numPr>
-        <w:pBdr>
-          <w:top w:val="nil"/>
-          <w:left w:val="nil"/>
-          <w:bottom w:val="nil"/>
-          <w:right w:val="nil"/>
-          <w:between w:val="nil"/>
-        </w:pBdr>
-        <w:spacing w:after="0"/>
-      </w:pPr>
-      <w:r>
-        <w:rPr>
-          <w:color w:val="000000"/>
-        </w:rPr>
-        <w:t>Default value: 10000 stepper units.</w:t>
+        <w:t>Default value: 10000 stepper units</w:t>
+      </w:r>
+      <w:r>
+        <w:rPr>
+          <w:color w:val="000000"/>
+        </w:rPr>
+        <w:t xml:space="preserve"> </w:t>
+      </w:r>
+      <w:proofErr w:type="gramStart"/>
+      <w:r>
+        <w:rPr>
+          <w:color w:val="000000"/>
+        </w:rPr>
+        <w:t xml:space="preserve">/ </w:t>
+      </w:r>
+      <w:r>
+        <w:rPr>
+          <w:color w:val="000000"/>
+        </w:rPr>
+        <w:t xml:space="preserve"> 40</w:t>
+      </w:r>
+      <w:proofErr w:type="gramEnd"/>
+      <w:r>
+        <w:rPr>
+          <w:color w:val="000000"/>
+        </w:rPr>
+        <w:t xml:space="preserve"> mm</w:t>
+      </w:r>
+      <w:r>
+        <w:rPr>
+          <w:color w:val="000000"/>
+        </w:rPr>
+        <w:t>.</w:t>
       </w:r>
     </w:p>
     <w:p>
@@ -2421,7 +2533,21 @@
         <w:rPr>
           <w:color w:val="000000"/>
         </w:rPr>
-        <w:t xml:space="preserve">Axis-c resting and drop-by positions are </w:t>
+        <w:t xml:space="preserve">Axis-c </w:t>
+      </w:r>
+      <w:proofErr w:type="gramStart"/>
+      <w:r>
+        <w:rPr>
+          <w:color w:val="000000"/>
+        </w:rPr>
+        <w:t>resting</w:t>
+      </w:r>
+      <w:proofErr w:type="gramEnd"/>
+      <w:r>
+        <w:rPr>
+          <w:color w:val="000000"/>
+        </w:rPr>
+        <w:t xml:space="preserve"> and drop-by positions are </w:t>
       </w:r>
       <w:r>
         <w:rPr>
@@ -2537,6 +2663,7 @@
         </w:rPr>
         <w:t xml:space="preserve">Start coordinate: </w:t>
       </w:r>
+      <w:proofErr w:type="gramStart"/>
       <w:r>
         <w:rPr>
           <w:b/>
@@ -2548,7 +2675,14 @@
         <w:rPr>
           <w:color w:val="000000"/>
         </w:rPr>
-        <w:t xml:space="preserve"> A (start), B(start), C(rest) </w:t>
+        <w:t xml:space="preserve"> A</w:t>
+      </w:r>
+      <w:proofErr w:type="gramEnd"/>
+      <w:r>
+        <w:rPr>
+          <w:color w:val="000000"/>
+        </w:rPr>
+        <w:t xml:space="preserve"> (start), B(start), C(rest) </w:t>
       </w:r>
       <w:r>
         <w:rPr>
@@ -2579,6 +2713,7 @@
         </w:rPr>
         <w:t xml:space="preserve">End coordinate: </w:t>
       </w:r>
+      <w:proofErr w:type="gramStart"/>
       <w:r>
         <w:rPr>
           <w:b/>
@@ -2590,7 +2725,14 @@
         <w:rPr>
           <w:color w:val="000000"/>
         </w:rPr>
-        <w:t xml:space="preserve"> A (end), B(end), C(rest) </w:t>
+        <w:t xml:space="preserve"> A</w:t>
+      </w:r>
+      <w:proofErr w:type="gramEnd"/>
+      <w:r>
+        <w:rPr>
+          <w:color w:val="000000"/>
+        </w:rPr>
+        <w:t xml:space="preserve"> (end), B(end), C(rest) </w:t>
       </w:r>
       <w:r>
         <w:rPr>
@@ -2621,6 +2763,7 @@
         </w:rPr>
         <w:t xml:space="preserve">The movement progresses from start to end via steps of </w:t>
       </w:r>
+      <w:proofErr w:type="gramStart"/>
       <w:r>
         <w:rPr>
           <w:b/>
@@ -2632,7 +2775,14 @@
         <w:rPr>
           <w:color w:val="000000"/>
         </w:rPr>
-        <w:t xml:space="preserve"> A(delta), B(delta), 0 </w:t>
+        <w:t xml:space="preserve"> A</w:t>
+      </w:r>
+      <w:proofErr w:type="gramEnd"/>
+      <w:r>
+        <w:rPr>
+          <w:color w:val="000000"/>
+        </w:rPr>
+        <w:t xml:space="preserve">(delta), B(delta), 0 </w:t>
       </w:r>
       <w:r>
         <w:rPr>
@@ -2784,7 +2934,21 @@
         <w:rPr>
           <w:color w:val="000000"/>
         </w:rPr>
-        <w:t>Scanning options are located in “Special Movement” -&gt; “PNA”</w:t>
+        <w:t xml:space="preserve">Scanning options </w:t>
+      </w:r>
+      <w:proofErr w:type="gramStart"/>
+      <w:r>
+        <w:rPr>
+          <w:color w:val="000000"/>
+        </w:rPr>
+        <w:t>are located in</w:t>
+      </w:r>
+      <w:proofErr w:type="gramEnd"/>
+      <w:r>
+        <w:rPr>
+          <w:color w:val="000000"/>
+        </w:rPr>
+        <w:t xml:space="preserve"> “Special Movement” -&gt; “PNA”</w:t>
       </w:r>
     </w:p>
     <w:p>
@@ -3136,7 +3300,15 @@
         <w:spacing w:after="0"/>
       </w:pPr>
       <w:r>
-        <w:t>When trying to run the executable file (vector accelerator project.exe), receive an error of the form: “Requires .NET framework X.XX.X , install now?”</w:t>
+        <w:t xml:space="preserve">When trying to run the executable file (vector accelerator project.exe), receive an error of the form: “Requires .NET framework </w:t>
+      </w:r>
+      <w:proofErr w:type="gramStart"/>
+      <w:r>
+        <w:t>X.XX.X ,</w:t>
+      </w:r>
+      <w:proofErr w:type="gramEnd"/>
+      <w:r>
+        <w:t xml:space="preserve"> install now?”</w:t>
       </w:r>
     </w:p>
     <w:p>
@@ -3415,7 +3587,15 @@
         <w:spacing w:after="0"/>
       </w:pPr>
       <w:r>
-        <w:t xml:space="preserve">On your development PC, install gclib package: </w:t>
+        <w:t xml:space="preserve">On your development PC, install </w:t>
+      </w:r>
+      <w:proofErr w:type="spellStart"/>
+      <w:r>
+        <w:t>gclib</w:t>
+      </w:r>
+      <w:proofErr w:type="spellEnd"/>
+      <w:r>
+        <w:t xml:space="preserve"> package: </w:t>
       </w:r>
     </w:p>
     <w:p>
@@ -3453,7 +3633,15 @@
         <w:spacing w:after="0"/>
       </w:pPr>
       <w:r>
-        <w:t>For PNA with Windows 7 installed, install the gclib package from the executable located on google drive, with this path “PNA Project Cloud Files -&gt; galil_gclib_450.exe”</w:t>
+        <w:t xml:space="preserve">For PNA with Windows 7 installed, install the </w:t>
+      </w:r>
+      <w:proofErr w:type="spellStart"/>
+      <w:r>
+        <w:t>gclib</w:t>
+      </w:r>
+      <w:proofErr w:type="spellEnd"/>
+      <w:r>
+        <w:t xml:space="preserve"> package from the executable located on google drive, with this path “PNA Project Cloud Files -&gt; galil_gclib_450.exe”</w:t>
       </w:r>
     </w:p>
     <w:p>
@@ -3472,7 +3660,15 @@
         <w:spacing w:after="0"/>
       </w:pPr>
       <w:r>
-        <w:t>Purpose: this allows you to use the galil library functions, that control the motion controller.</w:t>
+        <w:t xml:space="preserve">Purpose: this allows you to use the </w:t>
+      </w:r>
+      <w:proofErr w:type="spellStart"/>
+      <w:r>
+        <w:t>galil</w:t>
+      </w:r>
+      <w:proofErr w:type="spellEnd"/>
+      <w:r>
+        <w:t xml:space="preserve"> library functions, that control the motion controller.</w:t>
       </w:r>
     </w:p>
     <w:p>
@@ -3614,7 +3810,15 @@
         <w:spacing w:after="0"/>
       </w:pPr>
       <w:r>
-        <w:t>Note: the Computer Name needs to be filled in properly. Locate it by following the instructions, on your PNA machine.</w:t>
+        <w:t xml:space="preserve">Note: </w:t>
+      </w:r>
+      <w:proofErr w:type="gramStart"/>
+      <w:r>
+        <w:t>the</w:t>
+      </w:r>
+      <w:proofErr w:type="gramEnd"/>
+      <w:r>
+        <w:t xml:space="preserve"> Computer Name needs to be filled in properly. Locate it by following the instructions, on your PNA machine.</w:t>
       </w:r>
     </w:p>
     <w:p>
@@ -3633,7 +3837,15 @@
         <w:spacing w:after="0"/>
       </w:pPr>
       <w:r>
-        <w:t xml:space="preserve">Once the installation completes, navigate to this path: “C:\Program Files (x86)\Common Files\Agilent\PNA”. Note the file </w:t>
+        <w:t>Once the installation completes, navigate to this path: “C:\Program Files (x</w:t>
+      </w:r>
+      <w:proofErr w:type="gramStart"/>
+      <w:r>
+        <w:t>86)\</w:t>
+      </w:r>
+      <w:proofErr w:type="gramEnd"/>
+      <w:r>
+        <w:t xml:space="preserve">Common Files\Agilent\PNA”. Note the file </w:t>
       </w:r>
       <w:r>
         <w:rPr>
@@ -3723,8 +3935,13 @@
         </w:rPr>
         <w:t xml:space="preserve">835x.tlb </w:t>
       </w:r>
-      <w:r>
-        <w:t>file, and press OK.</w:t>
+      <w:proofErr w:type="gramStart"/>
+      <w:r>
+        <w:t>file, and</w:t>
+      </w:r>
+      <w:proofErr w:type="gramEnd"/>
+      <w:r>
+        <w:t xml:space="preserve"> press OK.</w:t>
       </w:r>
     </w:p>
     <w:p>
@@ -3762,7 +3979,15 @@
         <w:spacing w:after="0"/>
       </w:pPr>
       <w:r>
-        <w:t xml:space="preserve">Ensure that you have installed CsvHelper on Visual Studio. </w:t>
+        <w:t xml:space="preserve">Ensure that you have installed </w:t>
+      </w:r>
+      <w:proofErr w:type="spellStart"/>
+      <w:r>
+        <w:t>CsvHelper</w:t>
+      </w:r>
+      <w:proofErr w:type="spellEnd"/>
+      <w:r>
+        <w:t xml:space="preserve"> on Visual Studio. </w:t>
       </w:r>
     </w:p>
     <w:p>
@@ -3857,7 +4082,15 @@
         <w:spacing w:after="0"/>
       </w:pPr>
       <w:r>
-        <w:t xml:space="preserve">Note: these settings varies according to the PNA machine used. </w:t>
+        <w:t xml:space="preserve">Note: these settings </w:t>
+      </w:r>
+      <w:proofErr w:type="gramStart"/>
+      <w:r>
+        <w:t>varies</w:t>
+      </w:r>
+      <w:proofErr w:type="gramEnd"/>
+      <w:r>
+        <w:t xml:space="preserve"> according to the PNA machine used. </w:t>
       </w:r>
     </w:p>
     <w:p>
@@ -3876,7 +4109,15 @@
         <w:spacing w:after="0"/>
       </w:pPr>
       <w:r>
-        <w:t>Navigate to the “bin/ x86 / debug “ directory of your Visual Studio Project.</w:t>
+        <w:t xml:space="preserve">Navigate to the “bin/ x86 / debug </w:t>
+      </w:r>
+      <w:proofErr w:type="gramStart"/>
+      <w:r>
+        <w:t>“ directory</w:t>
+      </w:r>
+      <w:proofErr w:type="gramEnd"/>
+      <w:r>
+        <w:t xml:space="preserve"> of your Visual Studio Project.</w:t>
       </w:r>
     </w:p>
     <w:p>
@@ -4225,6 +4466,13 @@
                 <w:bCs w:val="0"/>
               </w:rPr>
             </w:pPr>
+            <w:r>
+              <w:rPr>
+                <w:b w:val="0"/>
+                <w:bCs w:val="0"/>
+              </w:rPr>
+              <w:t>05.04.2025</w:t>
+            </w:r>
           </w:p>
         </w:tc>
         <w:tc>
@@ -4233,8 +4481,74 @@
           </w:tcPr>
           <w:p>
             <w:pPr>
+              <w:pStyle w:val="ListParagraph"/>
+              <w:numPr>
+                <w:ilvl w:val="0"/>
+                <w:numId w:val="24"/>
+              </w:numPr>
               <w:cnfStyle w:val="000000000000" w:firstRow="0" w:lastRow="0" w:firstColumn="0" w:lastColumn="0" w:oddVBand="0" w:evenVBand="0" w:oddHBand="0" w:evenHBand="0" w:firstRowFirstColumn="0" w:firstRowLastColumn="0" w:lastRowFirstColumn="0" w:lastRowLastColumn="0"/>
             </w:pPr>
+            <w:r>
+              <w:t>Implementation</w:t>
+            </w:r>
+            <w:r>
+              <w:t xml:space="preserve"> of grid measurement in any two a</w:t>
+            </w:r>
+            <w:r>
+              <w:t>xis, and 3D (cube) measurements are also possible.</w:t>
+            </w:r>
+          </w:p>
+          <w:p>
+            <w:pPr>
+              <w:pStyle w:val="ListParagraph"/>
+              <w:numPr>
+                <w:ilvl w:val="0"/>
+                <w:numId w:val="24"/>
+              </w:numPr>
+              <w:cnfStyle w:val="000000000000" w:firstRow="0" w:lastRow="0" w:firstColumn="0" w:lastColumn="0" w:oddVBand="0" w:evenVBand="0" w:oddHBand="0" w:evenHBand="0" w:firstRowFirstColumn="0" w:firstRowLastColumn="0" w:lastRowFirstColumn="0" w:lastRowLastColumn="0"/>
+            </w:pPr>
+            <w:r>
+              <w:t xml:space="preserve">All </w:t>
+            </w:r>
+            <w:r>
+              <w:t xml:space="preserve">values can now be </w:t>
+            </w:r>
+            <w:r>
+              <w:t>inputted</w:t>
+            </w:r>
+            <w:r>
+              <w:t xml:space="preserve"> in the selected format (stepper unit, mm)</w:t>
+            </w:r>
+            <w:r>
+              <w:t>.</w:t>
+            </w:r>
+          </w:p>
+          <w:p>
+            <w:pPr>
+              <w:pStyle w:val="ListParagraph"/>
+              <w:numPr>
+                <w:ilvl w:val="0"/>
+                <w:numId w:val="24"/>
+              </w:numPr>
+              <w:cnfStyle w:val="000000000000" w:firstRow="0" w:lastRow="0" w:firstColumn="0" w:lastColumn="0" w:oddVBand="0" w:evenVBand="0" w:oddHBand="0" w:evenHBand="0" w:firstRowFirstColumn="0" w:firstRowLastColumn="0" w:lastRowFirstColumn="0" w:lastRowLastColumn="0"/>
+            </w:pPr>
+            <w:r>
+              <w:t xml:space="preserve">Reduced the </w:t>
+            </w:r>
+            <w:proofErr w:type="gramStart"/>
+            <w:r>
+              <w:t>amount</w:t>
+            </w:r>
+            <w:proofErr w:type="gramEnd"/>
+            <w:r>
+              <w:t xml:space="preserve"> of messages </w:t>
+            </w:r>
+            <w:r>
+              <w:t>printed into the “System Output” window, because it slows down the measurements</w:t>
+            </w:r>
+            <w:r>
+              <w:t>.</w:t>
+            </w:r>
           </w:p>
         </w:tc>
         <w:tc>
@@ -4245,6 +4559,9 @@
             <w:pPr>
               <w:cnfStyle w:val="000000000000" w:firstRow="0" w:lastRow="0" w:firstColumn="0" w:lastColumn="0" w:oddVBand="0" w:evenVBand="0" w:oddHBand="0" w:evenHBand="0" w:firstRowFirstColumn="0" w:firstRowLastColumn="0" w:lastRowFirstColumn="0" w:lastRowLastColumn="0"/>
             </w:pPr>
+            <w:r>
+              <w:t>Silvan Ammann</w:t>
+            </w:r>
           </w:p>
         </w:tc>
       </w:tr>
@@ -4308,7 +4625,7 @@
 </file>
 
 <file path=word/endnotes.xml><?xml version="1.0" encoding="utf-8"?>
-<w:endnotes xmlns:wpc="http://schemas.microsoft.com/office/word/2010/wordprocessingCanvas" xmlns:cx="http://schemas.microsoft.com/office/drawing/2014/chartex" xmlns:cx1="http://schemas.microsoft.com/office/drawing/2015/9/8/chartex" xmlns:cx2="http://schemas.microsoft.com/office/drawing/2015/10/21/chartex" xmlns:cx3="http://schemas.microsoft.com/office/drawing/2016/5/9/chartex" xmlns:cx4="http://schemas.microsoft.com/office/drawing/2016/5/10/chartex" xmlns:cx5="http://schemas.microsoft.com/office/drawing/2016/5/11/chartex" xmlns:cx6="http://schemas.microsoft.com/office/drawing/2016/5/12/chartex" xmlns:cx7="http://schemas.microsoft.com/office/drawing/2016/5/13/chartex" xmlns:cx8="http://schemas.microsoft.com/office/drawing/2016/5/14/chartex" xmlns:mc="http://schemas.openxmlformats.org/markup-compatibility/2006" xmlns:aink="http://schemas.microsoft.com/office/drawing/2016/ink" xmlns:am3d="http://schemas.microsoft.com/office/drawing/2017/model3d" xmlns:o="urn:schemas-microsoft-com:office:office" xmlns:r="http://schemas.openxmlformats.org/officeDocument/2006/relationships" xmlns:m="http://schemas.openxmlformats.org/officeDocument/2006/math" xmlns:v="urn:schemas-microsoft-com:vml" xmlns:wp14="http://schemas.microsoft.com/office/word/2010/wordprocessingDrawing" xmlns:wp="http://schemas.openxmlformats.org/drawingml/2006/wordprocessingDrawing" xmlns:w10="urn:schemas-microsoft-com:office:word" xmlns:w="http://schemas.openxmlformats.org/wordprocessingml/2006/main" xmlns:w14="http://schemas.microsoft.com/office/word/2010/wordml" xmlns:w15="http://schemas.microsoft.com/office/word/2012/wordml" xmlns:w16cex="http://schemas.microsoft.com/office/word/2018/wordml/cex" xmlns:w16cid="http://schemas.microsoft.com/office/word/2016/wordml/cid" xmlns:w16="http://schemas.microsoft.com/office/word/2018/wordml" xmlns:w16sdtdh="http://schemas.microsoft.com/office/word/2020/wordml/sdtdatahash" xmlns:w16se="http://schemas.microsoft.com/office/word/2015/wordml/symex" xmlns:wpg="http://schemas.microsoft.com/office/word/2010/wordprocessingGroup" xmlns:wpi="http://schemas.microsoft.com/office/word/2010/wordprocessingInk" xmlns:wne="http://schemas.microsoft.com/office/word/2006/wordml" xmlns:wps="http://schemas.microsoft.com/office/word/2010/wordprocessingShape" mc:Ignorable="w14 w15 w16se w16cid w16 w16cex w16sdtdh wp14">
+<w:endnotes xmlns:wpc="http://schemas.microsoft.com/office/word/2010/wordprocessingCanvas" xmlns:cx="http://schemas.microsoft.com/office/drawing/2014/chartex" xmlns:cx1="http://schemas.microsoft.com/office/drawing/2015/9/8/chartex" xmlns:cx2="http://schemas.microsoft.com/office/drawing/2015/10/21/chartex" xmlns:cx3="http://schemas.microsoft.com/office/drawing/2016/5/9/chartex" xmlns:cx4="http://schemas.microsoft.com/office/drawing/2016/5/10/chartex" xmlns:cx5="http://schemas.microsoft.com/office/drawing/2016/5/11/chartex" xmlns:cx6="http://schemas.microsoft.com/office/drawing/2016/5/12/chartex" xmlns:cx7="http://schemas.microsoft.com/office/drawing/2016/5/13/chartex" xmlns:cx8="http://schemas.microsoft.com/office/drawing/2016/5/14/chartex" xmlns:mc="http://schemas.openxmlformats.org/markup-compatibility/2006" xmlns:aink="http://schemas.microsoft.com/office/drawing/2016/ink" xmlns:am3d="http://schemas.microsoft.com/office/drawing/2017/model3d" xmlns:o="urn:schemas-microsoft-com:office:office" xmlns:oel="http://schemas.microsoft.com/office/2019/extlst" xmlns:r="http://schemas.openxmlformats.org/officeDocument/2006/relationships" xmlns:m="http://schemas.openxmlformats.org/officeDocument/2006/math" xmlns:v="urn:schemas-microsoft-com:vml" xmlns:wp14="http://schemas.microsoft.com/office/word/2010/wordprocessingDrawing" xmlns:wp="http://schemas.openxmlformats.org/drawingml/2006/wordprocessingDrawing" xmlns:w10="urn:schemas-microsoft-com:office:word" xmlns:w="http://schemas.openxmlformats.org/wordprocessingml/2006/main" xmlns:w14="http://schemas.microsoft.com/office/word/2010/wordml" xmlns:w15="http://schemas.microsoft.com/office/word/2012/wordml" xmlns:w16cex="http://schemas.microsoft.com/office/word/2018/wordml/cex" xmlns:w16cid="http://schemas.microsoft.com/office/word/2016/wordml/cid" xmlns:w16="http://schemas.microsoft.com/office/word/2018/wordml" xmlns:w16sdtdh="http://schemas.microsoft.com/office/word/2020/wordml/sdtdatahash" xmlns:w16se="http://schemas.microsoft.com/office/word/2015/wordml/symex" xmlns:wpg="http://schemas.microsoft.com/office/word/2010/wordprocessingGroup" xmlns:wpi="http://schemas.microsoft.com/office/word/2010/wordprocessingInk" xmlns:wne="http://schemas.microsoft.com/office/word/2006/wordml" xmlns:wps="http://schemas.microsoft.com/office/word/2010/wordprocessingShape" mc:Ignorable="w14 w15 w16se w16cid w16 w16cex w16sdtdh wp14">
   <w:endnote w:type="separator" w:id="-1">
     <w:p>
       <w:pPr>
@@ -4333,7 +4650,7 @@
 </file>
 
 <file path=word/footnotes.xml><?xml version="1.0" encoding="utf-8"?>
-<w:footnotes xmlns:wpc="http://schemas.microsoft.com/office/word/2010/wordprocessingCanvas" xmlns:cx="http://schemas.microsoft.com/office/drawing/2014/chartex" xmlns:cx1="http://schemas.microsoft.com/office/drawing/2015/9/8/chartex" xmlns:cx2="http://schemas.microsoft.com/office/drawing/2015/10/21/chartex" xmlns:cx3="http://schemas.microsoft.com/office/drawing/2016/5/9/chartex" xmlns:cx4="http://schemas.microsoft.com/office/drawing/2016/5/10/chartex" xmlns:cx5="http://schemas.microsoft.com/office/drawing/2016/5/11/chartex" xmlns:cx6="http://schemas.microsoft.com/office/drawing/2016/5/12/chartex" xmlns:cx7="http://schemas.microsoft.com/office/drawing/2016/5/13/chartex" xmlns:cx8="http://schemas.microsoft.com/office/drawing/2016/5/14/chartex" xmlns:mc="http://schemas.openxmlformats.org/markup-compatibility/2006" xmlns:aink="http://schemas.microsoft.com/office/drawing/2016/ink" xmlns:am3d="http://schemas.microsoft.com/office/drawing/2017/model3d" xmlns:o="urn:schemas-microsoft-com:office:office" xmlns:r="http://schemas.openxmlformats.org/officeDocument/2006/relationships" xmlns:m="http://schemas.openxmlformats.org/officeDocument/2006/math" xmlns:v="urn:schemas-microsoft-com:vml" xmlns:wp14="http://schemas.microsoft.com/office/word/2010/wordprocessingDrawing" xmlns:wp="http://schemas.openxmlformats.org/drawingml/2006/wordprocessingDrawing" xmlns:w10="urn:schemas-microsoft-com:office:word" xmlns:w="http://schemas.openxmlformats.org/wordprocessingml/2006/main" xmlns:w14="http://schemas.microsoft.com/office/word/2010/wordml" xmlns:w15="http://schemas.microsoft.com/office/word/2012/wordml" xmlns:w16cex="http://schemas.microsoft.com/office/word/2018/wordml/cex" xmlns:w16cid="http://schemas.microsoft.com/office/word/2016/wordml/cid" xmlns:w16="http://schemas.microsoft.com/office/word/2018/wordml" xmlns:w16sdtdh="http://schemas.microsoft.com/office/word/2020/wordml/sdtdatahash" xmlns:w16se="http://schemas.microsoft.com/office/word/2015/wordml/symex" xmlns:wpg="http://schemas.microsoft.com/office/word/2010/wordprocessingGroup" xmlns:wpi="http://schemas.microsoft.com/office/word/2010/wordprocessingInk" xmlns:wne="http://schemas.microsoft.com/office/word/2006/wordml" xmlns:wps="http://schemas.microsoft.com/office/word/2010/wordprocessingShape" mc:Ignorable="w14 w15 w16se w16cid w16 w16cex w16sdtdh wp14">
+<w:footnotes xmlns:wpc="http://schemas.microsoft.com/office/word/2010/wordprocessingCanvas" xmlns:cx="http://schemas.microsoft.com/office/drawing/2014/chartex" xmlns:cx1="http://schemas.microsoft.com/office/drawing/2015/9/8/chartex" xmlns:cx2="http://schemas.microsoft.com/office/drawing/2015/10/21/chartex" xmlns:cx3="http://schemas.microsoft.com/office/drawing/2016/5/9/chartex" xmlns:cx4="http://schemas.microsoft.com/office/drawing/2016/5/10/chartex" xmlns:cx5="http://schemas.microsoft.com/office/drawing/2016/5/11/chartex" xmlns:cx6="http://schemas.microsoft.com/office/drawing/2016/5/12/chartex" xmlns:cx7="http://schemas.microsoft.com/office/drawing/2016/5/13/chartex" xmlns:cx8="http://schemas.microsoft.com/office/drawing/2016/5/14/chartex" xmlns:mc="http://schemas.openxmlformats.org/markup-compatibility/2006" xmlns:aink="http://schemas.microsoft.com/office/drawing/2016/ink" xmlns:am3d="http://schemas.microsoft.com/office/drawing/2017/model3d" xmlns:o="urn:schemas-microsoft-com:office:office" xmlns:oel="http://schemas.microsoft.com/office/2019/extlst" xmlns:r="http://schemas.openxmlformats.org/officeDocument/2006/relationships" xmlns:m="http://schemas.openxmlformats.org/officeDocument/2006/math" xmlns:v="urn:schemas-microsoft-com:vml" xmlns:wp14="http://schemas.microsoft.com/office/word/2010/wordprocessingDrawing" xmlns:wp="http://schemas.openxmlformats.org/drawingml/2006/wordprocessingDrawing" xmlns:w10="urn:schemas-microsoft-com:office:word" xmlns:w="http://schemas.openxmlformats.org/wordprocessingml/2006/main" xmlns:w14="http://schemas.microsoft.com/office/word/2010/wordml" xmlns:w15="http://schemas.microsoft.com/office/word/2012/wordml" xmlns:w16cex="http://schemas.microsoft.com/office/word/2018/wordml/cex" xmlns:w16cid="http://schemas.microsoft.com/office/word/2016/wordml/cid" xmlns:w16="http://schemas.microsoft.com/office/word/2018/wordml" xmlns:w16sdtdh="http://schemas.microsoft.com/office/word/2020/wordml/sdtdatahash" xmlns:w16se="http://schemas.microsoft.com/office/word/2015/wordml/symex" xmlns:wpg="http://schemas.microsoft.com/office/word/2010/wordprocessingGroup" xmlns:wpi="http://schemas.microsoft.com/office/word/2010/wordprocessingInk" xmlns:wne="http://schemas.microsoft.com/office/word/2006/wordml" xmlns:wps="http://schemas.microsoft.com/office/word/2010/wordprocessingShape" mc:Ignorable="w14 w15 w16se w16cid w16 w16cex w16sdtdh wp14">
   <w:footnote w:type="separator" w:id="-1">
     <w:p>
       <w:pPr>
@@ -4358,7 +4675,7 @@
 </file>
 
 <file path=word/header1.xml><?xml version="1.0" encoding="utf-8"?>
-<w:hdr xmlns:wpc="http://schemas.microsoft.com/office/word/2010/wordprocessingCanvas" xmlns:cx="http://schemas.microsoft.com/office/drawing/2014/chartex" xmlns:cx1="http://schemas.microsoft.com/office/drawing/2015/9/8/chartex" xmlns:cx2="http://schemas.microsoft.com/office/drawing/2015/10/21/chartex" xmlns:cx3="http://schemas.microsoft.com/office/drawing/2016/5/9/chartex" xmlns:cx4="http://schemas.microsoft.com/office/drawing/2016/5/10/chartex" xmlns:cx5="http://schemas.microsoft.com/office/drawing/2016/5/11/chartex" xmlns:cx6="http://schemas.microsoft.com/office/drawing/2016/5/12/chartex" xmlns:cx7="http://schemas.microsoft.com/office/drawing/2016/5/13/chartex" xmlns:cx8="http://schemas.microsoft.com/office/drawing/2016/5/14/chartex" xmlns:mc="http://schemas.openxmlformats.org/markup-compatibility/2006" xmlns:aink="http://schemas.microsoft.com/office/drawing/2016/ink" xmlns:am3d="http://schemas.microsoft.com/office/drawing/2017/model3d" xmlns:o="urn:schemas-microsoft-com:office:office" xmlns:r="http://schemas.openxmlformats.org/officeDocument/2006/relationships" xmlns:m="http://schemas.openxmlformats.org/officeDocument/2006/math" xmlns:v="urn:schemas-microsoft-com:vml" xmlns:wp14="http://schemas.microsoft.com/office/word/2010/wordprocessingDrawing" xmlns:wp="http://schemas.openxmlformats.org/drawingml/2006/wordprocessingDrawing" xmlns:w10="urn:schemas-microsoft-com:office:word" xmlns:w="http://schemas.openxmlformats.org/wordprocessingml/2006/main" xmlns:w14="http://schemas.microsoft.com/office/word/2010/wordml" xmlns:w15="http://schemas.microsoft.com/office/word/2012/wordml" xmlns:w16cex="http://schemas.microsoft.com/office/word/2018/wordml/cex" xmlns:w16cid="http://schemas.microsoft.com/office/word/2016/wordml/cid" xmlns:w16="http://schemas.microsoft.com/office/word/2018/wordml" xmlns:w16sdtdh="http://schemas.microsoft.com/office/word/2020/wordml/sdtdatahash" xmlns:w16se="http://schemas.microsoft.com/office/word/2015/wordml/symex" xmlns:wpg="http://schemas.microsoft.com/office/word/2010/wordprocessingGroup" xmlns:wpi="http://schemas.microsoft.com/office/word/2010/wordprocessingInk" xmlns:wne="http://schemas.microsoft.com/office/word/2006/wordml" xmlns:wps="http://schemas.microsoft.com/office/word/2010/wordprocessingShape" mc:Ignorable="w14 w15 w16se w16cid w16 w16cex w16sdtdh wp14">
+<w:hdr xmlns:wpc="http://schemas.microsoft.com/office/word/2010/wordprocessingCanvas" xmlns:cx="http://schemas.microsoft.com/office/drawing/2014/chartex" xmlns:cx1="http://schemas.microsoft.com/office/drawing/2015/9/8/chartex" xmlns:cx2="http://schemas.microsoft.com/office/drawing/2015/10/21/chartex" xmlns:cx3="http://schemas.microsoft.com/office/drawing/2016/5/9/chartex" xmlns:cx4="http://schemas.microsoft.com/office/drawing/2016/5/10/chartex" xmlns:cx5="http://schemas.microsoft.com/office/drawing/2016/5/11/chartex" xmlns:cx6="http://schemas.microsoft.com/office/drawing/2016/5/12/chartex" xmlns:cx7="http://schemas.microsoft.com/office/drawing/2016/5/13/chartex" xmlns:cx8="http://schemas.microsoft.com/office/drawing/2016/5/14/chartex" xmlns:mc="http://schemas.openxmlformats.org/markup-compatibility/2006" xmlns:aink="http://schemas.microsoft.com/office/drawing/2016/ink" xmlns:am3d="http://schemas.microsoft.com/office/drawing/2017/model3d" xmlns:o="urn:schemas-microsoft-com:office:office" xmlns:oel="http://schemas.microsoft.com/office/2019/extlst" xmlns:r="http://schemas.openxmlformats.org/officeDocument/2006/relationships" xmlns:m="http://schemas.openxmlformats.org/officeDocument/2006/math" xmlns:v="urn:schemas-microsoft-com:vml" xmlns:wp14="http://schemas.microsoft.com/office/word/2010/wordprocessingDrawing" xmlns:wp="http://schemas.openxmlformats.org/drawingml/2006/wordprocessingDrawing" xmlns:w10="urn:schemas-microsoft-com:office:word" xmlns:w="http://schemas.openxmlformats.org/wordprocessingml/2006/main" xmlns:w14="http://schemas.microsoft.com/office/word/2010/wordml" xmlns:w15="http://schemas.microsoft.com/office/word/2012/wordml" xmlns:w16cex="http://schemas.microsoft.com/office/word/2018/wordml/cex" xmlns:w16cid="http://schemas.microsoft.com/office/word/2016/wordml/cid" xmlns:w16="http://schemas.microsoft.com/office/word/2018/wordml" xmlns:w16sdtdh="http://schemas.microsoft.com/office/word/2020/wordml/sdtdatahash" xmlns:w16se="http://schemas.microsoft.com/office/word/2015/wordml/symex" xmlns:wpg="http://schemas.microsoft.com/office/word/2010/wordprocessingGroup" xmlns:wpi="http://schemas.microsoft.com/office/word/2010/wordprocessingInk" xmlns:wne="http://schemas.microsoft.com/office/word/2006/wordml" xmlns:wps="http://schemas.microsoft.com/office/word/2010/wordprocessingShape" mc:Ignorable="w14 w15 w16se w16cid w16 w16cex w16sdtdh wp14">
   <w:p>
     <w:pPr>
       <w:pBdr>
@@ -4388,7 +4705,7 @@
 </file>
 
 <file path=word/numbering.xml><?xml version="1.0" encoding="utf-8"?>
-<w:numbering xmlns:wpc="http://schemas.microsoft.com/office/word/2010/wordprocessingCanvas" xmlns:cx="http://schemas.microsoft.com/office/drawing/2014/chartex" xmlns:cx1="http://schemas.microsoft.com/office/drawing/2015/9/8/chartex" xmlns:cx2="http://schemas.microsoft.com/office/drawing/2015/10/21/chartex" xmlns:cx3="http://schemas.microsoft.com/office/drawing/2016/5/9/chartex" xmlns:cx4="http://schemas.microsoft.com/office/drawing/2016/5/10/chartex" xmlns:cx5="http://schemas.microsoft.com/office/drawing/2016/5/11/chartex" xmlns:cx6="http://schemas.microsoft.com/office/drawing/2016/5/12/chartex" xmlns:cx7="http://schemas.microsoft.com/office/drawing/2016/5/13/chartex" xmlns:cx8="http://schemas.microsoft.com/office/drawing/2016/5/14/chartex" xmlns:mc="http://schemas.openxmlformats.org/markup-compatibility/2006" xmlns:aink="http://schemas.microsoft.com/office/drawing/2016/ink" xmlns:am3d="http://schemas.microsoft.com/office/drawing/2017/model3d" xmlns:o="urn:schemas-microsoft-com:office:office" xmlns:r="http://schemas.openxmlformats.org/officeDocument/2006/relationships" xmlns:m="http://schemas.openxmlformats.org/officeDocument/2006/math" xmlns:v="urn:schemas-microsoft-com:vml" xmlns:wp14="http://schemas.microsoft.com/office/word/2010/wordprocessingDrawing" xmlns:wp="http://schemas.openxmlformats.org/drawingml/2006/wordprocessingDrawing" xmlns:w10="urn:schemas-microsoft-com:office:word" xmlns:w="http://schemas.openxmlformats.org/wordprocessingml/2006/main" xmlns:w14="http://schemas.microsoft.com/office/word/2010/wordml" xmlns:w15="http://schemas.microsoft.com/office/word/2012/wordml" xmlns:w16cex="http://schemas.microsoft.com/office/word/2018/wordml/cex" xmlns:w16cid="http://schemas.microsoft.com/office/word/2016/wordml/cid" xmlns:w16="http://schemas.microsoft.com/office/word/2018/wordml" xmlns:w16sdtdh="http://schemas.microsoft.com/office/word/2020/wordml/sdtdatahash" xmlns:w16se="http://schemas.microsoft.com/office/word/2015/wordml/symex" xmlns:wpg="http://schemas.microsoft.com/office/word/2010/wordprocessingGroup" xmlns:wpi="http://schemas.microsoft.com/office/word/2010/wordprocessingInk" xmlns:wne="http://schemas.microsoft.com/office/word/2006/wordml" xmlns:wps="http://schemas.microsoft.com/office/word/2010/wordprocessingShape" mc:Ignorable="w14 w15 w16se w16cid w16 w16cex w16sdtdh wp14">
+<w:numbering xmlns:wpc="http://schemas.microsoft.com/office/word/2010/wordprocessingCanvas" xmlns:cx="http://schemas.microsoft.com/office/drawing/2014/chartex" xmlns:cx1="http://schemas.microsoft.com/office/drawing/2015/9/8/chartex" xmlns:cx2="http://schemas.microsoft.com/office/drawing/2015/10/21/chartex" xmlns:cx3="http://schemas.microsoft.com/office/drawing/2016/5/9/chartex" xmlns:cx4="http://schemas.microsoft.com/office/drawing/2016/5/10/chartex" xmlns:cx5="http://schemas.microsoft.com/office/drawing/2016/5/11/chartex" xmlns:cx6="http://schemas.microsoft.com/office/drawing/2016/5/12/chartex" xmlns:cx7="http://schemas.microsoft.com/office/drawing/2016/5/13/chartex" xmlns:cx8="http://schemas.microsoft.com/office/drawing/2016/5/14/chartex" xmlns:mc="http://schemas.openxmlformats.org/markup-compatibility/2006" xmlns:aink="http://schemas.microsoft.com/office/drawing/2016/ink" xmlns:am3d="http://schemas.microsoft.com/office/drawing/2017/model3d" xmlns:o="urn:schemas-microsoft-com:office:office" xmlns:oel="http://schemas.microsoft.com/office/2019/extlst" xmlns:r="http://schemas.openxmlformats.org/officeDocument/2006/relationships" xmlns:m="http://schemas.openxmlformats.org/officeDocument/2006/math" xmlns:v="urn:schemas-microsoft-com:vml" xmlns:wp14="http://schemas.microsoft.com/office/word/2010/wordprocessingDrawing" xmlns:wp="http://schemas.openxmlformats.org/drawingml/2006/wordprocessingDrawing" xmlns:w10="urn:schemas-microsoft-com:office:word" xmlns:w="http://schemas.openxmlformats.org/wordprocessingml/2006/main" xmlns:w14="http://schemas.microsoft.com/office/word/2010/wordml" xmlns:w15="http://schemas.microsoft.com/office/word/2012/wordml" xmlns:w16cex="http://schemas.microsoft.com/office/word/2018/wordml/cex" xmlns:w16cid="http://schemas.microsoft.com/office/word/2016/wordml/cid" xmlns:w16="http://schemas.microsoft.com/office/word/2018/wordml" xmlns:w16sdtdh="http://schemas.microsoft.com/office/word/2020/wordml/sdtdatahash" xmlns:w16se="http://schemas.microsoft.com/office/word/2015/wordml/symex" xmlns:wpg="http://schemas.microsoft.com/office/word/2010/wordprocessingGroup" xmlns:wpi="http://schemas.microsoft.com/office/word/2010/wordprocessingInk" xmlns:wne="http://schemas.microsoft.com/office/word/2006/wordml" xmlns:wps="http://schemas.microsoft.com/office/word/2010/wordprocessingShape" mc:Ignorable="w14 w15 w16se w16cid w16 w16cex w16sdtdh wp14">
   <w:abstractNum w:abstractNumId="0" w15:restartNumberingAfterBreak="0">
     <w:nsid w:val="059F5718"/>
     <w:multiLevelType w:val="multilevel"/>
@@ -4960,6 +5277,119 @@
     </w:lvl>
   </w:abstractNum>
   <w:abstractNum w:abstractNumId="6" w15:restartNumberingAfterBreak="0">
+    <w:nsid w:val="23540791"/>
+    <w:multiLevelType w:val="hybridMultilevel"/>
+    <w:tmpl w:val="02445320"/>
+    <w:lvl w:ilvl="0" w:tplc="20000001">
+      <w:start w:val="1"/>
+      <w:numFmt w:val="bullet"/>
+      <w:lvlText w:val=""/>
+      <w:lvlJc w:val="left"/>
+      <w:pPr>
+        <w:ind w:left="720" w:hanging="360"/>
+      </w:pPr>
+      <w:rPr>
+        <w:rFonts w:ascii="Symbol" w:hAnsi="Symbol" w:hint="default"/>
+      </w:rPr>
+    </w:lvl>
+    <w:lvl w:ilvl="1" w:tplc="20000003" w:tentative="1">
+      <w:start w:val="1"/>
+      <w:numFmt w:val="bullet"/>
+      <w:lvlText w:val="o"/>
+      <w:lvlJc w:val="left"/>
+      <w:pPr>
+        <w:ind w:left="1440" w:hanging="360"/>
+      </w:pPr>
+      <w:rPr>
+        <w:rFonts w:ascii="Courier New" w:hAnsi="Courier New" w:cs="Courier New" w:hint="default"/>
+      </w:rPr>
+    </w:lvl>
+    <w:lvl w:ilvl="2" w:tplc="20000005" w:tentative="1">
+      <w:start w:val="1"/>
+      <w:numFmt w:val="bullet"/>
+      <w:lvlText w:val=""/>
+      <w:lvlJc w:val="left"/>
+      <w:pPr>
+        <w:ind w:left="2160" w:hanging="360"/>
+      </w:pPr>
+      <w:rPr>
+        <w:rFonts w:ascii="Wingdings" w:hAnsi="Wingdings" w:hint="default"/>
+      </w:rPr>
+    </w:lvl>
+    <w:lvl w:ilvl="3" w:tplc="20000001" w:tentative="1">
+      <w:start w:val="1"/>
+      <w:numFmt w:val="bullet"/>
+      <w:lvlText w:val=""/>
+      <w:lvlJc w:val="left"/>
+      <w:pPr>
+        <w:ind w:left="2880" w:hanging="360"/>
+      </w:pPr>
+      <w:rPr>
+        <w:rFonts w:ascii="Symbol" w:hAnsi="Symbol" w:hint="default"/>
+      </w:rPr>
+    </w:lvl>
+    <w:lvl w:ilvl="4" w:tplc="20000003" w:tentative="1">
+      <w:start w:val="1"/>
+      <w:numFmt w:val="bullet"/>
+      <w:lvlText w:val="o"/>
+      <w:lvlJc w:val="left"/>
+      <w:pPr>
+        <w:ind w:left="3600" w:hanging="360"/>
+      </w:pPr>
+      <w:rPr>
+        <w:rFonts w:ascii="Courier New" w:hAnsi="Courier New" w:cs="Courier New" w:hint="default"/>
+      </w:rPr>
+    </w:lvl>
+    <w:lvl w:ilvl="5" w:tplc="20000005" w:tentative="1">
+      <w:start w:val="1"/>
+      <w:numFmt w:val="bullet"/>
+      <w:lvlText w:val=""/>
+      <w:lvlJc w:val="left"/>
+      <w:pPr>
+        <w:ind w:left="4320" w:hanging="360"/>
+      </w:pPr>
+      <w:rPr>
+        <w:rFonts w:ascii="Wingdings" w:hAnsi="Wingdings" w:hint="default"/>
+      </w:rPr>
+    </w:lvl>
+    <w:lvl w:ilvl="6" w:tplc="20000001" w:tentative="1">
+      <w:start w:val="1"/>
+      <w:numFmt w:val="bullet"/>
+      <w:lvlText w:val=""/>
+      <w:lvlJc w:val="left"/>
+      <w:pPr>
+        <w:ind w:left="5040" w:hanging="360"/>
+      </w:pPr>
+      <w:rPr>
+        <w:rFonts w:ascii="Symbol" w:hAnsi="Symbol" w:hint="default"/>
+      </w:rPr>
+    </w:lvl>
+    <w:lvl w:ilvl="7" w:tplc="20000003" w:tentative="1">
+      <w:start w:val="1"/>
+      <w:numFmt w:val="bullet"/>
+      <w:lvlText w:val="o"/>
+      <w:lvlJc w:val="left"/>
+      <w:pPr>
+        <w:ind w:left="5760" w:hanging="360"/>
+      </w:pPr>
+      <w:rPr>
+        <w:rFonts w:ascii="Courier New" w:hAnsi="Courier New" w:cs="Courier New" w:hint="default"/>
+      </w:rPr>
+    </w:lvl>
+    <w:lvl w:ilvl="8" w:tplc="20000005" w:tentative="1">
+      <w:start w:val="1"/>
+      <w:numFmt w:val="bullet"/>
+      <w:lvlText w:val=""/>
+      <w:lvlJc w:val="left"/>
+      <w:pPr>
+        <w:ind w:left="6480" w:hanging="360"/>
+      </w:pPr>
+      <w:rPr>
+        <w:rFonts w:ascii="Wingdings" w:hAnsi="Wingdings" w:hint="default"/>
+      </w:rPr>
+    </w:lvl>
+  </w:abstractNum>
+  <w:abstractNum w:abstractNumId="7" w15:restartNumberingAfterBreak="0">
     <w:nsid w:val="334F28F2"/>
     <w:multiLevelType w:val="multilevel"/>
     <w:tmpl w:val="0B3ECE82"/>
@@ -5045,7 +5475,7 @@
       </w:pPr>
     </w:lvl>
   </w:abstractNum>
-  <w:abstractNum w:abstractNumId="7" w15:restartNumberingAfterBreak="0">
+  <w:abstractNum w:abstractNumId="8" w15:restartNumberingAfterBreak="0">
     <w:nsid w:val="34B36CDE"/>
     <w:multiLevelType w:val="multilevel"/>
     <w:tmpl w:val="9D1CBA10"/>
@@ -5158,7 +5588,7 @@
       </w:rPr>
     </w:lvl>
   </w:abstractNum>
-  <w:abstractNum w:abstractNumId="8" w15:restartNumberingAfterBreak="0">
+  <w:abstractNum w:abstractNumId="9" w15:restartNumberingAfterBreak="0">
     <w:nsid w:val="3751698F"/>
     <w:multiLevelType w:val="multilevel"/>
     <w:tmpl w:val="CEC4DEBC"/>
@@ -5271,7 +5701,7 @@
       </w:rPr>
     </w:lvl>
   </w:abstractNum>
-  <w:abstractNum w:abstractNumId="9" w15:restartNumberingAfterBreak="0">
+  <w:abstractNum w:abstractNumId="10" w15:restartNumberingAfterBreak="0">
     <w:nsid w:val="3E707CB7"/>
     <w:multiLevelType w:val="multilevel"/>
     <w:tmpl w:val="7B2E3040"/>
@@ -5357,7 +5787,7 @@
       </w:pPr>
     </w:lvl>
   </w:abstractNum>
-  <w:abstractNum w:abstractNumId="10" w15:restartNumberingAfterBreak="0">
+  <w:abstractNum w:abstractNumId="11" w15:restartNumberingAfterBreak="0">
     <w:nsid w:val="3E80726A"/>
     <w:multiLevelType w:val="multilevel"/>
     <w:tmpl w:val="50BE1A50"/>
@@ -5443,7 +5873,7 @@
       </w:pPr>
     </w:lvl>
   </w:abstractNum>
-  <w:abstractNum w:abstractNumId="11" w15:restartNumberingAfterBreak="0">
+  <w:abstractNum w:abstractNumId="12" w15:restartNumberingAfterBreak="0">
     <w:nsid w:val="3FAF55D7"/>
     <w:multiLevelType w:val="multilevel"/>
     <w:tmpl w:val="D40C8BFA"/>
@@ -5529,7 +5959,7 @@
       </w:pPr>
     </w:lvl>
   </w:abstractNum>
-  <w:abstractNum w:abstractNumId="12" w15:restartNumberingAfterBreak="0">
+  <w:abstractNum w:abstractNumId="13" w15:restartNumberingAfterBreak="0">
     <w:nsid w:val="4B0B2041"/>
     <w:multiLevelType w:val="multilevel"/>
     <w:tmpl w:val="2064ED1A"/>
@@ -5615,7 +6045,7 @@
       </w:pPr>
     </w:lvl>
   </w:abstractNum>
-  <w:abstractNum w:abstractNumId="13" w15:restartNumberingAfterBreak="0">
+  <w:abstractNum w:abstractNumId="14" w15:restartNumberingAfterBreak="0">
     <w:nsid w:val="4EB53A42"/>
     <w:multiLevelType w:val="multilevel"/>
     <w:tmpl w:val="7F1A9F00"/>
@@ -5701,7 +6131,7 @@
       </w:pPr>
     </w:lvl>
   </w:abstractNum>
-  <w:abstractNum w:abstractNumId="14" w15:restartNumberingAfterBreak="0">
+  <w:abstractNum w:abstractNumId="15" w15:restartNumberingAfterBreak="0">
     <w:nsid w:val="5440542C"/>
     <w:multiLevelType w:val="multilevel"/>
     <w:tmpl w:val="EC60C500"/>
@@ -5787,7 +6217,7 @@
       </w:pPr>
     </w:lvl>
   </w:abstractNum>
-  <w:abstractNum w:abstractNumId="15" w15:restartNumberingAfterBreak="0">
+  <w:abstractNum w:abstractNumId="16" w15:restartNumberingAfterBreak="0">
     <w:nsid w:val="60684CF4"/>
     <w:multiLevelType w:val="multilevel"/>
     <w:tmpl w:val="01E283DC"/>
@@ -5873,7 +6303,7 @@
       </w:pPr>
     </w:lvl>
   </w:abstractNum>
-  <w:abstractNum w:abstractNumId="16" w15:restartNumberingAfterBreak="0">
+  <w:abstractNum w:abstractNumId="17" w15:restartNumberingAfterBreak="0">
     <w:nsid w:val="64B71449"/>
     <w:multiLevelType w:val="multilevel"/>
     <w:tmpl w:val="F49A83F8"/>
@@ -5986,7 +6416,7 @@
       </w:rPr>
     </w:lvl>
   </w:abstractNum>
-  <w:abstractNum w:abstractNumId="17" w15:restartNumberingAfterBreak="0">
+  <w:abstractNum w:abstractNumId="18" w15:restartNumberingAfterBreak="0">
     <w:nsid w:val="64E44FFF"/>
     <w:multiLevelType w:val="multilevel"/>
     <w:tmpl w:val="3D9E2928"/>
@@ -6072,7 +6502,7 @@
       </w:pPr>
     </w:lvl>
   </w:abstractNum>
-  <w:abstractNum w:abstractNumId="18" w15:restartNumberingAfterBreak="0">
+  <w:abstractNum w:abstractNumId="19" w15:restartNumberingAfterBreak="0">
     <w:nsid w:val="6A242256"/>
     <w:multiLevelType w:val="hybridMultilevel"/>
     <w:tmpl w:val="0DF4AA66"/>
@@ -6185,7 +6615,7 @@
       </w:rPr>
     </w:lvl>
   </w:abstractNum>
-  <w:abstractNum w:abstractNumId="19" w15:restartNumberingAfterBreak="0">
+  <w:abstractNum w:abstractNumId="20" w15:restartNumberingAfterBreak="0">
     <w:nsid w:val="6DA067F1"/>
     <w:multiLevelType w:val="multilevel"/>
     <w:tmpl w:val="86B8D05A"/>
@@ -6271,7 +6701,7 @@
       </w:pPr>
     </w:lvl>
   </w:abstractNum>
-  <w:abstractNum w:abstractNumId="20" w15:restartNumberingAfterBreak="0">
+  <w:abstractNum w:abstractNumId="21" w15:restartNumberingAfterBreak="0">
     <w:nsid w:val="7A056C00"/>
     <w:multiLevelType w:val="multilevel"/>
     <w:tmpl w:val="0E24EDDC"/>
@@ -6357,7 +6787,7 @@
       </w:pPr>
     </w:lvl>
   </w:abstractNum>
-  <w:abstractNum w:abstractNumId="21" w15:restartNumberingAfterBreak="0">
+  <w:abstractNum w:abstractNumId="22" w15:restartNumberingAfterBreak="0">
     <w:nsid w:val="7AB423B8"/>
     <w:multiLevelType w:val="multilevel"/>
     <w:tmpl w:val="24D42266"/>
@@ -6470,7 +6900,7 @@
       </w:rPr>
     </w:lvl>
   </w:abstractNum>
-  <w:abstractNum w:abstractNumId="22" w15:restartNumberingAfterBreak="0">
+  <w:abstractNum w:abstractNumId="23" w15:restartNumberingAfterBreak="0">
     <w:nsid w:val="7C51067A"/>
     <w:multiLevelType w:val="multilevel"/>
     <w:tmpl w:val="605E5786"/>
@@ -6556,74 +6986,77 @@
       </w:pPr>
     </w:lvl>
   </w:abstractNum>
-  <w:num w:numId="1">
+  <w:num w:numId="1" w16cid:durableId="407314530">
     <w:abstractNumId w:val="2"/>
   </w:num>
-  <w:num w:numId="2">
+  <w:num w:numId="2" w16cid:durableId="846675258">
+    <w:abstractNumId w:val="10"/>
+  </w:num>
+  <w:num w:numId="3" w16cid:durableId="1087382452">
     <w:abstractNumId w:val="9"/>
   </w:num>
-  <w:num w:numId="3">
+  <w:num w:numId="4" w16cid:durableId="1925453451">
+    <w:abstractNumId w:val="11"/>
+  </w:num>
+  <w:num w:numId="5" w16cid:durableId="1528447313">
+    <w:abstractNumId w:val="17"/>
+  </w:num>
+  <w:num w:numId="6" w16cid:durableId="612710631">
+    <w:abstractNumId w:val="7"/>
+  </w:num>
+  <w:num w:numId="7" w16cid:durableId="975068043">
+    <w:abstractNumId w:val="23"/>
+  </w:num>
+  <w:num w:numId="8" w16cid:durableId="719398218">
+    <w:abstractNumId w:val="0"/>
+  </w:num>
+  <w:num w:numId="9" w16cid:durableId="51775012">
+    <w:abstractNumId w:val="15"/>
+  </w:num>
+  <w:num w:numId="10" w16cid:durableId="1896315250">
+    <w:abstractNumId w:val="4"/>
+  </w:num>
+  <w:num w:numId="11" w16cid:durableId="1286157396">
+    <w:abstractNumId w:val="20"/>
+  </w:num>
+  <w:num w:numId="12" w16cid:durableId="700328336">
+    <w:abstractNumId w:val="18"/>
+  </w:num>
+  <w:num w:numId="13" w16cid:durableId="454561201">
+    <w:abstractNumId w:val="3"/>
+  </w:num>
+  <w:num w:numId="14" w16cid:durableId="111095111">
+    <w:abstractNumId w:val="21"/>
+  </w:num>
+  <w:num w:numId="15" w16cid:durableId="382365406">
+    <w:abstractNumId w:val="16"/>
+  </w:num>
+  <w:num w:numId="16" w16cid:durableId="1831829308">
+    <w:abstractNumId w:val="22"/>
+  </w:num>
+  <w:num w:numId="17" w16cid:durableId="1624459374">
+    <w:abstractNumId w:val="1"/>
+  </w:num>
+  <w:num w:numId="18" w16cid:durableId="681248806">
+    <w:abstractNumId w:val="5"/>
+  </w:num>
+  <w:num w:numId="19" w16cid:durableId="1995643448">
+    <w:abstractNumId w:val="12"/>
+  </w:num>
+  <w:num w:numId="20" w16cid:durableId="806053267">
+    <w:abstractNumId w:val="13"/>
+  </w:num>
+  <w:num w:numId="21" w16cid:durableId="1238711997">
+    <w:abstractNumId w:val="14"/>
+  </w:num>
+  <w:num w:numId="22" w16cid:durableId="2049720639">
     <w:abstractNumId w:val="8"/>
   </w:num>
-  <w:num w:numId="4">
-    <w:abstractNumId w:val="10"/>
-  </w:num>
-  <w:num w:numId="5">
-    <w:abstractNumId w:val="16"/>
-  </w:num>
-  <w:num w:numId="6">
-    <w:abstractNumId w:val="6"/>
-  </w:num>
-  <w:num w:numId="7">
-    <w:abstractNumId w:val="22"/>
-  </w:num>
-  <w:num w:numId="8">
-    <w:abstractNumId w:val="0"/>
-  </w:num>
-  <w:num w:numId="9">
-    <w:abstractNumId w:val="14"/>
-  </w:num>
-  <w:num w:numId="10">
-    <w:abstractNumId w:val="4"/>
-  </w:num>
-  <w:num w:numId="11">
+  <w:num w:numId="23" w16cid:durableId="1121067890">
     <w:abstractNumId w:val="19"/>
   </w:num>
-  <w:num w:numId="12">
-    <w:abstractNumId w:val="17"/>
-  </w:num>
-  <w:num w:numId="13">
-    <w:abstractNumId w:val="3"/>
-  </w:num>
-  <w:num w:numId="14">
-    <w:abstractNumId w:val="20"/>
-  </w:num>
-  <w:num w:numId="15">
-    <w:abstractNumId w:val="15"/>
-  </w:num>
-  <w:num w:numId="16">
-    <w:abstractNumId w:val="21"/>
-  </w:num>
-  <w:num w:numId="17">
-    <w:abstractNumId w:val="1"/>
-  </w:num>
-  <w:num w:numId="18">
-    <w:abstractNumId w:val="5"/>
-  </w:num>
-  <w:num w:numId="19">
-    <w:abstractNumId w:val="11"/>
-  </w:num>
-  <w:num w:numId="20">
-    <w:abstractNumId w:val="12"/>
-  </w:num>
-  <w:num w:numId="21">
-    <w:abstractNumId w:val="13"/>
-  </w:num>
-  <w:num w:numId="22">
-    <w:abstractNumId w:val="7"/>
-  </w:num>
-  <w:num w:numId="23">
-    <w:abstractNumId w:val="18"/>
+  <w:num w:numId="24" w16cid:durableId="1723283059">
+    <w:abstractNumId w:val="6"/>
   </w:num>
 </w:numbering>
 </file>

</xml_diff>

<commit_message>
minor adjustments in the code and updated user guide
</commit_message>
<xml_diff>
--- a/VNA User Manual.docx
+++ b/VNA User Manual.docx
@@ -20,7 +20,19 @@
         <w:rPr>
           <w:lang w:val="en-HK"/>
         </w:rPr>
-        <w:t xml:space="preserve">: This user manual is intended to be concise. It will start with a few “quick start” sections to get you moving quickly. For those who encounter problems or require more detail, do check the next few sections on movement types and PNA scanning options. Finally, I outline some known issues and less frequently used features. </w:t>
+        <w:t>: This user manual is intended to be concise. It will start with a few “quick start” sections to get you moving quickly. For those who encounter problems or require more detail, do check the next few sections on movement types and PNA scanning options. Finally, some known issues and less frequently used features</w:t>
+      </w:r>
+      <w:r>
+        <w:rPr>
+          <w:lang w:val="en-HK"/>
+        </w:rPr>
+        <w:t xml:space="preserve"> are discussed</w:t>
+      </w:r>
+      <w:r>
+        <w:rPr>
+          <w:lang w:val="en-HK"/>
+        </w:rPr>
+        <w:t xml:space="preserve">. </w:t>
       </w:r>
     </w:p>
     <w:p>
@@ -264,18 +276,6 @@
         <w:rPr>
           <w:lang w:val="en-HK"/>
         </w:rPr>
-        <w:t>plat</w:t>
-      </w:r>
-      <w:r>
-        <w:rPr>
-          <w:lang w:val="en-HK"/>
-        </w:rPr>
-        <w:t xml:space="preserve">form </w:t>
-      </w:r>
-      <w:r>
-        <w:rPr>
-          <w:lang w:val="en-HK"/>
-        </w:rPr>
         <w:t>movement</w:t>
       </w:r>
       <w:r>
@@ -294,13 +294,7 @@
         <w:rPr>
           <w:lang w:val="en-HK"/>
         </w:rPr>
-        <w:t xml:space="preserve"> s</w:t>
-      </w:r>
-      <w:r>
-        <w:rPr>
-          <w:lang w:val="en-HK"/>
-        </w:rPr>
-        <w:t>tuttering</w:t>
+        <w:t xml:space="preserve"> stuttering</w:t>
       </w:r>
       <w:r>
         <w:rPr>
@@ -465,6 +459,27 @@
         </w:rPr>
         <w:t>.</w:t>
       </w:r>
+      <w:r>
+        <w:rPr>
+          <w:color w:val="000000"/>
+          <w:lang w:val="en-HK"/>
+        </w:rPr>
+        <w:t xml:space="preserve"> All </w:t>
+      </w:r>
+      <w:r>
+        <w:rPr>
+          <w:color w:val="000000"/>
+          <w:lang w:val="en-HK"/>
+        </w:rPr>
+        <w:t>entered values will be in the unit of choice</w:t>
+      </w:r>
+      <w:r>
+        <w:rPr>
+          <w:color w:val="000000"/>
+          <w:lang w:val="en-HK"/>
+        </w:rPr>
+        <w:t>, either mm or Stepper Units.</w:t>
+      </w:r>
     </w:p>
     <w:p>
       <w:pPr>
@@ -950,7 +965,21 @@
           <w:color w:val="000000"/>
           <w:lang w:val="en-HK"/>
         </w:rPr>
-        <w:t xml:space="preserve">segment coordinates </w:t>
+        <w:t>segment coordinates</w:t>
+      </w:r>
+      <w:r>
+        <w:rPr>
+          <w:color w:val="000000"/>
+          <w:lang w:val="en-HK"/>
+        </w:rPr>
+        <w:t xml:space="preserve"> by</w:t>
+      </w:r>
+      <w:r>
+        <w:rPr>
+          <w:color w:val="000000"/>
+          <w:lang w:val="en-HK"/>
+        </w:rPr>
+        <w:t xml:space="preserve"> </w:t>
       </w:r>
       <w:r>
         <w:rPr>
@@ -1018,7 +1047,7 @@
           <w:color w:val="000000"/>
           <w:lang w:val="en-HK"/>
         </w:rPr>
-        <w:t>egment” button to add the current segment to the queue (FIFO) of segments that will actually be run by the controller.</w:t>
+        <w:t>egment” button to add the current segment to the queue (FIFO) of segments that will be run by the controller.</w:t>
       </w:r>
     </w:p>
     <w:p>
@@ -1044,7 +1073,21 @@
           <w:color w:val="000000"/>
           <w:lang w:val="en-HK"/>
         </w:rPr>
-        <w:t xml:space="preserve">To add more segments, repeat steps </w:t>
+        <w:t>To add more segments, repeat</w:t>
+      </w:r>
+      <w:r>
+        <w:rPr>
+          <w:color w:val="000000"/>
+          <w:lang w:val="en-HK"/>
+        </w:rPr>
+        <w:t xml:space="preserve"> the</w:t>
+      </w:r>
+      <w:r>
+        <w:rPr>
+          <w:color w:val="000000"/>
+          <w:lang w:val="en-HK"/>
+        </w:rPr>
+        <w:t xml:space="preserve"> steps </w:t>
       </w:r>
       <w:r>
         <w:rPr>
@@ -1683,7 +1726,6 @@
           <w:u w:val="single"/>
           <w:lang w:val="en-HK"/>
         </w:rPr>
-        <w:lastRenderedPageBreak/>
         <w:t>Directions of the motor:</w:t>
       </w:r>
     </w:p>
@@ -1736,33 +1778,141 @@
         <w:rPr>
           <w:lang w:val="en-HK"/>
         </w:rPr>
-        <w:t>Axis-a: +ve (front), -ve (back)</w:t>
-      </w:r>
-    </w:p>
-    <w:p>
-      <w:pPr>
-        <w:rPr>
-          <w:lang w:val="en-HK"/>
-        </w:rPr>
-      </w:pPr>
-      <w:r>
-        <w:rPr>
-          <w:lang w:val="en-HK"/>
-        </w:rPr>
-        <w:t>Axis-b: +ve (left), -ve (right)</w:t>
-      </w:r>
-    </w:p>
-    <w:p>
-      <w:pPr>
-        <w:rPr>
-          <w:lang w:val="en-HK"/>
-        </w:rPr>
-      </w:pPr>
-      <w:r>
-        <w:rPr>
-          <w:lang w:val="en-HK"/>
-        </w:rPr>
-        <w:t>Axis-c: +ve (downwards), -ve (upwards)</w:t>
+        <w:t>Axis-a: +</w:t>
+      </w:r>
+      <w:proofErr w:type="spellStart"/>
+      <w:r>
+        <w:rPr>
+          <w:lang w:val="en-HK"/>
+        </w:rPr>
+        <w:t>ve</w:t>
+      </w:r>
+      <w:proofErr w:type="spellEnd"/>
+      <w:r>
+        <w:rPr>
+          <w:lang w:val="en-HK"/>
+        </w:rPr>
+        <w:t xml:space="preserve"> (</w:t>
+      </w:r>
+      <w:r>
+        <w:rPr>
+          <w:lang w:val="en-HK"/>
+        </w:rPr>
+        <w:t>back</w:t>
+      </w:r>
+      <w:r>
+        <w:rPr>
+          <w:lang w:val="en-HK"/>
+        </w:rPr>
+        <w:t>), -</w:t>
+      </w:r>
+      <w:proofErr w:type="spellStart"/>
+      <w:r>
+        <w:rPr>
+          <w:lang w:val="en-HK"/>
+        </w:rPr>
+        <w:t>ve</w:t>
+      </w:r>
+      <w:proofErr w:type="spellEnd"/>
+      <w:r>
+        <w:rPr>
+          <w:lang w:val="en-HK"/>
+        </w:rPr>
+        <w:t xml:space="preserve"> (</w:t>
+      </w:r>
+      <w:r>
+        <w:rPr>
+          <w:lang w:val="en-HK"/>
+        </w:rPr>
+        <w:t>front</w:t>
+      </w:r>
+      <w:r>
+        <w:rPr>
+          <w:lang w:val="en-HK"/>
+        </w:rPr>
+        <w:t>)</w:t>
+      </w:r>
+    </w:p>
+    <w:p>
+      <w:pPr>
+        <w:rPr>
+          <w:lang w:val="en-HK"/>
+        </w:rPr>
+      </w:pPr>
+      <w:r>
+        <w:rPr>
+          <w:lang w:val="en-HK"/>
+        </w:rPr>
+        <w:t>Axis-b: +</w:t>
+      </w:r>
+      <w:proofErr w:type="spellStart"/>
+      <w:r>
+        <w:rPr>
+          <w:lang w:val="en-HK"/>
+        </w:rPr>
+        <w:t>ve</w:t>
+      </w:r>
+      <w:proofErr w:type="spellEnd"/>
+      <w:r>
+        <w:rPr>
+          <w:lang w:val="en-HK"/>
+        </w:rPr>
+        <w:t xml:space="preserve"> (left), -</w:t>
+      </w:r>
+      <w:proofErr w:type="spellStart"/>
+      <w:r>
+        <w:rPr>
+          <w:lang w:val="en-HK"/>
+        </w:rPr>
+        <w:t>ve</w:t>
+      </w:r>
+      <w:proofErr w:type="spellEnd"/>
+      <w:r>
+        <w:rPr>
+          <w:lang w:val="en-HK"/>
+        </w:rPr>
+        <w:t xml:space="preserve"> (right)</w:t>
+      </w:r>
+    </w:p>
+    <w:p>
+      <w:pPr>
+        <w:rPr>
+          <w:lang w:val="en-HK"/>
+        </w:rPr>
+      </w:pPr>
+      <w:r>
+        <w:rPr>
+          <w:lang w:val="en-HK"/>
+        </w:rPr>
+        <w:t>Axis-c: +</w:t>
+      </w:r>
+      <w:proofErr w:type="spellStart"/>
+      <w:r>
+        <w:rPr>
+          <w:lang w:val="en-HK"/>
+        </w:rPr>
+        <w:t>ve</w:t>
+      </w:r>
+      <w:proofErr w:type="spellEnd"/>
+      <w:r>
+        <w:rPr>
+          <w:lang w:val="en-HK"/>
+        </w:rPr>
+        <w:t xml:space="preserve"> (downwards), -</w:t>
+      </w:r>
+      <w:proofErr w:type="spellStart"/>
+      <w:r>
+        <w:rPr>
+          <w:lang w:val="en-HK"/>
+        </w:rPr>
+        <w:t>ve</w:t>
+      </w:r>
+      <w:proofErr w:type="spellEnd"/>
+      <w:r>
+        <w:rPr>
+          <w:lang w:val="en-HK"/>
+        </w:rPr>
+        <w:t xml:space="preserve"> (upwards)</w:t>
       </w:r>
     </w:p>
     <w:p>
@@ -1903,7 +2053,21 @@
         <w:rPr>
           <w:lang w:val="en-HK"/>
         </w:rPr>
-        <w:t xml:space="preserve">The 3 parametes per axis are: </w:t>
+        <w:t xml:space="preserve">The 3 </w:t>
+      </w:r>
+      <w:proofErr w:type="spellStart"/>
+      <w:r>
+        <w:rPr>
+          <w:lang w:val="en-HK"/>
+        </w:rPr>
+        <w:t>parametes</w:t>
+      </w:r>
+      <w:proofErr w:type="spellEnd"/>
+      <w:r>
+        <w:rPr>
+          <w:lang w:val="en-HK"/>
+        </w:rPr>
+        <w:t xml:space="preserve"> per axis are: </w:t>
       </w:r>
       <w:r>
         <w:rPr>
@@ -2156,8 +2320,17 @@
           <w:i/>
           <w:lang w:val="en-HK"/>
         </w:rPr>
-        <w:t>-by-unit in Axis-b;</w:t>
-      </w:r>
+        <w:t>-by-unit in Axis-</w:t>
+      </w:r>
+      <w:proofErr w:type="gramStart"/>
+      <w:r>
+        <w:rPr>
+          <w:i/>
+          <w:lang w:val="en-HK"/>
+        </w:rPr>
+        <w:t>b;</w:t>
+      </w:r>
+      <w:proofErr w:type="gramEnd"/>
     </w:p>
     <w:p>
       <w:pPr>
@@ -2424,7 +2597,6 @@
           <w:b/>
           <w:lang w:val="en-HK"/>
         </w:rPr>
-        <w:lastRenderedPageBreak/>
         <w:t>Unit types</w:t>
       </w:r>
       <w:r>
@@ -3052,7 +3224,19 @@
               <w:rPr>
                 <w:lang w:val="en-HK"/>
               </w:rPr>
-              <w:t xml:space="preserve"> according to the inputed value. This function is only available for measurements in the </w:t>
+              <w:t xml:space="preserve"> according to the </w:t>
+            </w:r>
+            <w:r>
+              <w:rPr>
+                <w:lang w:val="en-HK"/>
+              </w:rPr>
+              <w:t>inputted</w:t>
+            </w:r>
+            <w:r>
+              <w:rPr>
+                <w:lang w:val="en-HK"/>
+              </w:rPr>
+              <w:t xml:space="preserve"> value. This function is only available for measurements in the </w:t>
             </w:r>
             <w:r>
               <w:rPr>
@@ -3164,7 +3348,6 @@
         <w:rPr>
           <w:lang w:val="en-HK"/>
         </w:rPr>
-        <w:lastRenderedPageBreak/>
         <w:t>Other predefined convenience movements (located on top menu as buttons):</w:t>
       </w:r>
     </w:p>
@@ -3866,14 +4049,7 @@
           <w:color w:val="000000"/>
           <w:lang w:val="en-HK"/>
         </w:rPr>
-        <w:t>I</w:t>
-      </w:r>
-      <w:r>
-        <w:rPr>
-          <w:color w:val="000000"/>
-          <w:lang w:val="en-HK"/>
-        </w:rPr>
-        <w:t>nput</w:t>
+        <w:t>Drop Bar</w:t>
       </w:r>
     </w:p>
     <w:p>
@@ -3990,6 +4166,7 @@
           <w:between w:val="nil"/>
         </w:pBdr>
         <w:spacing w:after="0"/>
+        <w:ind w:left="1434" w:hanging="357"/>
         <w:rPr>
           <w:lang w:val="en-HK"/>
         </w:rPr>
@@ -4006,14 +4183,7 @@
           <w:color w:val="000000"/>
           <w:lang w:val="en-HK"/>
         </w:rPr>
-        <w:t>I</w:t>
-      </w:r>
-      <w:r>
-        <w:rPr>
-          <w:color w:val="000000"/>
-          <w:lang w:val="en-HK"/>
-        </w:rPr>
-        <w:t>nput</w:t>
+        <w:t>Drop Bar</w:t>
       </w:r>
     </w:p>
     <w:p>
@@ -4072,22 +4242,42 @@
           <w:color w:val="000000"/>
           <w:lang w:val="en-HK"/>
         </w:rPr>
-        <w:t xml:space="preserve">Axis-c resting and drop-by positions are </w:t>
-      </w:r>
-      <w:r>
-        <w:rPr>
-          <w:b/>
-          <w:color w:val="000000"/>
-          <w:lang w:val="en-HK"/>
-        </w:rPr>
-        <w:t>fixed</w:t>
-      </w:r>
-      <w:r>
-        <w:rPr>
-          <w:color w:val="000000"/>
-          <w:lang w:val="en-HK"/>
-        </w:rPr>
-        <w:t>. That is, it remains the same for each coordinate traversed.</w:t>
+        <w:t>Axis</w:t>
+      </w:r>
+      <w:r>
+        <w:rPr>
+          <w:color w:val="000000"/>
+          <w:lang w:val="en-HK"/>
+        </w:rPr>
+        <w:t>-c Drop Bar, drops the bar in the c direction</w:t>
+      </w:r>
+      <w:r>
+        <w:rPr>
+          <w:color w:val="000000"/>
+          <w:lang w:val="en-HK"/>
+        </w:rPr>
+        <w:t xml:space="preserve"> for each measurement,</w:t>
+      </w:r>
+      <w:r>
+        <w:rPr>
+          <w:color w:val="000000"/>
+          <w:lang w:val="en-HK"/>
+        </w:rPr>
+        <w:t xml:space="preserve"> according to the entered value</w:t>
+      </w:r>
+      <w:r>
+        <w:rPr>
+          <w:color w:val="000000"/>
+          <w:lang w:val="en-HK"/>
+        </w:rPr>
+        <w:t>. This allows to insert the measurement probe</w:t>
+      </w:r>
+      <w:r>
+        <w:rPr>
+          <w:color w:val="000000"/>
+          <w:lang w:val="en-HK"/>
+        </w:rPr>
+        <w:t xml:space="preserve"> into an opening.</w:t>
       </w:r>
     </w:p>
     <w:p>
@@ -4134,14 +4324,7 @@
           <w:color w:val="000000"/>
           <w:lang w:val="en-HK"/>
         </w:rPr>
-        <w:t xml:space="preserve"> </w:t>
-      </w:r>
-      <w:r>
-        <w:rPr>
-          <w:color w:val="000000"/>
-          <w:lang w:val="en-HK"/>
-        </w:rPr>
-        <w:t>in the axis-b direction</w:t>
+        <w:t xml:space="preserve"> in the axis-b direction</w:t>
       </w:r>
       <w:r>
         <w:rPr>
@@ -4259,10 +4442,10 @@
       </w:pPr>
       <w:r>
         <w:rPr>
-          <w:color w:val="000000"/>
-          <w:lang w:val="en-HK"/>
-        </w:rPr>
-        <w:lastRenderedPageBreak/>
+          <w:noProof/>
+          <w:color w:val="000000"/>
+          <w:lang w:val="en-HK"/>
+        </w:rPr>
         <w:drawing>
           <wp:anchor distT="0" distB="0" distL="114300" distR="114300" simplePos="0" relativeHeight="251658240" behindDoc="0" locked="0" layoutInCell="1" allowOverlap="1" wp14:anchorId="09029B43" wp14:editId="3DA8746D">
             <wp:simplePos x="0" y="0"/>
@@ -4403,7 +4586,7 @@
           <w:color w:val="000000"/>
           <w:lang w:val="en-HK"/>
         </w:rPr>
-        <w:t>end</w:t>
+        <w:t>start</w:t>
       </w:r>
       <w:r>
         <w:rPr>
@@ -4576,56 +4759,28 @@
           <w:color w:val="000000"/>
           <w:lang w:val="en-HK"/>
         </w:rPr>
-        <w:t>These conditions must be fulfilled:</w:t>
-      </w:r>
-    </w:p>
-    <w:p>
-      <w:pPr>
-        <w:ind w:left="1080"/>
-        <w:rPr>
-          <w:lang w:val="en-HK"/>
-        </w:rPr>
-      </w:pPr>
-      <w:r>
-        <w:rPr>
-          <w:noProof/>
-          <w:lang w:val="en-HK"/>
-        </w:rPr>
-        <w:drawing>
-          <wp:inline distT="0" distB="0" distL="0" distR="0" wp14:anchorId="3EE8ACB6" wp14:editId="7F36A6AB">
-            <wp:extent cx="2833738" cy="764400"/>
-            <wp:effectExtent l="0" t="0" r="0" b="0"/>
-            <wp:docPr id="6" name="image4.gif"/>
-            <wp:cNvGraphicFramePr/>
-            <a:graphic xmlns:a="http://schemas.openxmlformats.org/drawingml/2006/main">
-              <a:graphicData uri="http://schemas.openxmlformats.org/drawingml/2006/picture">
-                <pic:pic xmlns:pic="http://schemas.openxmlformats.org/drawingml/2006/picture">
-                  <pic:nvPicPr>
-                    <pic:cNvPr id="0" name="image4.gif"/>
-                    <pic:cNvPicPr preferRelativeResize="0"/>
-                  </pic:nvPicPr>
-                  <pic:blipFill>
-                    <a:blip r:embed="rId10"/>
-                    <a:srcRect/>
-                    <a:stretch>
-                      <a:fillRect/>
-                    </a:stretch>
-                  </pic:blipFill>
-                  <pic:spPr>
-                    <a:xfrm>
-                      <a:off x="0" y="0"/>
-                      <a:ext cx="2833738" cy="764400"/>
-                    </a:xfrm>
-                    <a:prstGeom prst="rect">
-                      <a:avLst/>
-                    </a:prstGeom>
-                    <a:ln/>
-                  </pic:spPr>
-                </pic:pic>
-              </a:graphicData>
-            </a:graphic>
-          </wp:inline>
-        </w:drawing>
+        <w:t xml:space="preserve">If the entered values don’t add up, a </w:t>
+      </w:r>
+      <w:r>
+        <w:rPr>
+          <w:color w:val="000000"/>
+          <w:lang w:val="en-HK"/>
+        </w:rPr>
+        <w:t>window p</w:t>
+      </w:r>
+      <w:r>
+        <w:rPr>
+          <w:color w:val="000000"/>
+          <w:lang w:val="en-HK"/>
+        </w:rPr>
+        <w:t>o</w:t>
+      </w:r>
+      <w:r>
+        <w:rPr>
+          <w:color w:val="000000"/>
+          <w:lang w:val="en-HK"/>
+        </w:rPr>
+        <w:t>ps up and requests to check the entered values.</w:t>
       </w:r>
     </w:p>
     <w:p>
@@ -4650,7 +4805,7 @@
           <w:color w:val="000000"/>
           <w:lang w:val="en-HK"/>
         </w:rPr>
-        <w:t>Note therefore: none of the A</w:t>
+        <w:t>Note: none of the A</w:t>
       </w:r>
       <w:r>
         <w:rPr>
@@ -5029,7 +5184,21 @@
         <w:rPr>
           <w:lang w:val="en-HK"/>
         </w:rPr>
-        <w:t xml:space="preserve">Axis-a,b: </w:t>
+        <w:t>Axis-</w:t>
+      </w:r>
+      <w:proofErr w:type="spellStart"/>
+      <w:r>
+        <w:rPr>
+          <w:lang w:val="en-HK"/>
+        </w:rPr>
+        <w:t>a,b</w:t>
+      </w:r>
+      <w:proofErr w:type="spellEnd"/>
+      <w:r>
+        <w:rPr>
+          <w:lang w:val="en-HK"/>
+        </w:rPr>
+        <w:t xml:space="preserve">: </w:t>
       </w:r>
       <w:r>
         <w:rPr>
@@ -5125,7 +5294,21 @@
           <w:color w:val="000000"/>
           <w:lang w:val="en-HK"/>
         </w:rPr>
-        <w:t>Axis-a and Axis-b: 5000</w:t>
+        <w:t xml:space="preserve">Axis-a and Axis-b: </w:t>
+      </w:r>
+      <w:r>
+        <w:rPr>
+          <w:color w:val="000000"/>
+          <w:lang w:val="en-HK"/>
+        </w:rPr>
+        <w:t>10</w:t>
+      </w:r>
+      <w:r>
+        <w:rPr>
+          <w:color w:val="000000"/>
+          <w:lang w:val="en-HK"/>
+        </w:rPr>
+        <w:t>000</w:t>
       </w:r>
     </w:p>
     <w:p>
@@ -5283,7 +5466,7 @@
                     <pic:cNvPicPr preferRelativeResize="0"/>
                   </pic:nvPicPr>
                   <pic:blipFill>
-                    <a:blip r:embed="rId11"/>
+                    <a:blip r:embed="rId10"/>
                     <a:srcRect/>
                     <a:stretch>
                       <a:fillRect/>
@@ -5380,7 +5563,7 @@
         </w:rPr>
         <w:t xml:space="preserve">reconfigure target framework when building the project, to align with the .NET framework version installed on your PNA machine. To check for the version (2nd solution): </w:t>
       </w:r>
-      <w:hyperlink r:id="rId12">
+      <w:hyperlink r:id="rId11">
         <w:r>
           <w:rPr>
             <w:color w:val="1155CC"/>
@@ -5631,7 +5814,21 @@
         <w:rPr>
           <w:lang w:val="en-HK"/>
         </w:rPr>
-        <w:t xml:space="preserve">On your development PC, install gclib package: </w:t>
+        <w:t xml:space="preserve">On your development PC, install </w:t>
+      </w:r>
+      <w:proofErr w:type="spellStart"/>
+      <w:r>
+        <w:rPr>
+          <w:lang w:val="en-HK"/>
+        </w:rPr>
+        <w:t>gclib</w:t>
+      </w:r>
+      <w:proofErr w:type="spellEnd"/>
+      <w:r>
+        <w:rPr>
+          <w:lang w:val="en-HK"/>
+        </w:rPr>
+        <w:t xml:space="preserve"> package: </w:t>
       </w:r>
     </w:p>
     <w:p>
@@ -5681,8 +5878,21 @@
         <w:rPr>
           <w:lang w:val="en-HK"/>
         </w:rPr>
-        <w:lastRenderedPageBreak/>
-        <w:t>For PNA with Windows 7 installed, install the gclib package from the executable located on google drive, with this path “PNA Project Cloud Files -&gt; galil_gclib_450.exe”</w:t>
+        <w:t xml:space="preserve">For PNA with Windows 7 installed, install the </w:t>
+      </w:r>
+      <w:proofErr w:type="spellStart"/>
+      <w:r>
+        <w:rPr>
+          <w:lang w:val="en-HK"/>
+        </w:rPr>
+        <w:t>gclib</w:t>
+      </w:r>
+      <w:proofErr w:type="spellEnd"/>
+      <w:r>
+        <w:rPr>
+          <w:lang w:val="en-HK"/>
+        </w:rPr>
+        <w:t xml:space="preserve"> package from the executable located on google drive, with this path “PNA Project Cloud Files -&gt; galil_gclib_450.exe”</w:t>
       </w:r>
     </w:p>
     <w:p>
@@ -5707,7 +5917,22 @@
         <w:rPr>
           <w:lang w:val="en-HK"/>
         </w:rPr>
-        <w:t>Purpose: this allows you to use the galil library functions, that control the motion controller.</w:t>
+        <w:lastRenderedPageBreak/>
+        <w:t xml:space="preserve">Purpose: this allows you to use the </w:t>
+      </w:r>
+      <w:proofErr w:type="spellStart"/>
+      <w:r>
+        <w:rPr>
+          <w:lang w:val="en-HK"/>
+        </w:rPr>
+        <w:t>galil</w:t>
+      </w:r>
+      <w:proofErr w:type="spellEnd"/>
+      <w:r>
+        <w:rPr>
+          <w:lang w:val="en-HK"/>
+        </w:rPr>
+        <w:t xml:space="preserve"> library functions, that control the motion controller.</w:t>
       </w:r>
     </w:p>
     <w:p>
@@ -6090,7 +6315,21 @@
         <w:rPr>
           <w:lang w:val="en-HK"/>
         </w:rPr>
-        <w:t xml:space="preserve">Ensure that you have installed CsvHelper on Visual Studio. </w:t>
+        <w:t xml:space="preserve">Ensure that you have installed </w:t>
+      </w:r>
+      <w:proofErr w:type="spellStart"/>
+      <w:r>
+        <w:rPr>
+          <w:lang w:val="en-HK"/>
+        </w:rPr>
+        <w:t>CsvHelper</w:t>
+      </w:r>
+      <w:proofErr w:type="spellEnd"/>
+      <w:r>
+        <w:rPr>
+          <w:lang w:val="en-HK"/>
+        </w:rPr>
+        <w:t xml:space="preserve"> on Visual Studio. </w:t>
       </w:r>
     </w:p>
     <w:p>
@@ -6371,7 +6610,7 @@
         </w:rPr>
         <w:t xml:space="preserve">Or alternatively, you may obtain this same directory, “Final executable backup”, at: </w:t>
       </w:r>
-      <w:hyperlink r:id="rId13" w:history="1">
+      <w:hyperlink r:id="rId12" w:history="1">
         <w:r>
           <w:rPr>
             <w:rStyle w:val="Hyperlink"/>
@@ -6508,6 +6747,20 @@
     </w:p>
     <w:p>
       <w:pPr>
+        <w:pBdr>
+          <w:top w:val="nil"/>
+          <w:left w:val="nil"/>
+          <w:bottom w:val="nil"/>
+          <w:right w:val="nil"/>
+          <w:between w:val="nil"/>
+        </w:pBdr>
+        <w:rPr>
+          <w:lang w:val="en-HK"/>
+        </w:rPr>
+      </w:pPr>
+    </w:p>
+    <w:p>
+      <w:pPr>
         <w:rPr>
           <w:b/>
           <w:u w:val="single"/>
@@ -6520,6 +6773,7 @@
           <w:u w:val="single"/>
           <w:lang w:val="en-HK"/>
         </w:rPr>
+        <w:lastRenderedPageBreak/>
         <w:t>Change Log:</w:t>
       </w:r>
     </w:p>
@@ -6842,7 +7096,21 @@
               <w:rPr>
                 <w:lang w:val="en-HK"/>
               </w:rPr>
-              <w:t xml:space="preserve">Reduced the amount of messages </w:t>
+              <w:t xml:space="preserve">Reduced the </w:t>
+            </w:r>
+            <w:proofErr w:type="gramStart"/>
+            <w:r>
+              <w:rPr>
+                <w:lang w:val="en-HK"/>
+              </w:rPr>
+              <w:t>amount</w:t>
+            </w:r>
+            <w:proofErr w:type="gramEnd"/>
+            <w:r>
+              <w:rPr>
+                <w:lang w:val="en-HK"/>
+              </w:rPr>
+              <w:t xml:space="preserve"> of messages </w:t>
             </w:r>
             <w:r>
               <w:rPr>
@@ -6989,6 +7257,251 @@
           </w:p>
         </w:tc>
       </w:tr>
+      <w:tr>
+        <w:tc>
+          <w:tcPr>
+            <w:cnfStyle w:val="001000000000" w:firstRow="0" w:lastRow="0" w:firstColumn="1" w:lastColumn="0" w:oddVBand="0" w:evenVBand="0" w:oddHBand="0" w:evenHBand="0" w:firstRowFirstColumn="0" w:firstRowLastColumn="0" w:lastRowFirstColumn="0" w:lastRowLastColumn="0"/>
+            <w:tcW w:w="1208" w:type="dxa"/>
+          </w:tcPr>
+          <w:p>
+            <w:pPr>
+              <w:rPr>
+                <w:b w:val="0"/>
+                <w:bCs w:val="0"/>
+                <w:lang w:val="en-HK"/>
+              </w:rPr>
+            </w:pPr>
+            <w:r>
+              <w:rPr>
+                <w:b w:val="0"/>
+                <w:bCs w:val="0"/>
+                <w:lang w:val="en-HK"/>
+              </w:rPr>
+              <w:t>23.04.2025</w:t>
+            </w:r>
+          </w:p>
+        </w:tc>
+        <w:tc>
+          <w:tcPr>
+            <w:tcW w:w="6167" w:type="dxa"/>
+          </w:tcPr>
+          <w:p>
+            <w:pPr>
+              <w:pStyle w:val="ListParagraph"/>
+              <w:numPr>
+                <w:ilvl w:val="0"/>
+                <w:numId w:val="25"/>
+              </w:numPr>
+              <w:cnfStyle w:val="000000000000" w:firstRow="0" w:lastRow="0" w:firstColumn="0" w:lastColumn="0" w:oddVBand="0" w:evenVBand="0" w:oddHBand="0" w:evenHBand="0" w:firstRowFirstColumn="0" w:firstRowLastColumn="0" w:lastRowFirstColumn="0" w:lastRowLastColumn="0"/>
+              <w:rPr>
+                <w:lang w:val="en-HK"/>
+              </w:rPr>
+            </w:pPr>
+            <w:r>
+              <w:rPr>
+                <w:lang w:val="en-HK"/>
+              </w:rPr>
+              <w:t xml:space="preserve">Floating point number are now also </w:t>
+            </w:r>
+            <w:r>
+              <w:rPr>
+                <w:lang w:val="en-HK"/>
+              </w:rPr>
+              <w:t>accepted for entering coordinates for the manual movement.</w:t>
+            </w:r>
+          </w:p>
+          <w:p>
+            <w:pPr>
+              <w:pStyle w:val="ListParagraph"/>
+              <w:numPr>
+                <w:ilvl w:val="0"/>
+                <w:numId w:val="25"/>
+              </w:numPr>
+              <w:cnfStyle w:val="000000000000" w:firstRow="0" w:lastRow="0" w:firstColumn="0" w:lastColumn="0" w:oddVBand="0" w:evenVBand="0" w:oddHBand="0" w:evenHBand="0" w:firstRowFirstColumn="0" w:firstRowLastColumn="0" w:lastRowFirstColumn="0" w:lastRowLastColumn="0"/>
+              <w:rPr>
+                <w:lang w:val="en-HK"/>
+              </w:rPr>
+            </w:pPr>
+            <w:r>
+              <w:rPr>
+                <w:lang w:val="en-HK"/>
+              </w:rPr>
+              <w:t>Removed the “C-</w:t>
+            </w:r>
+            <w:proofErr w:type="spellStart"/>
+            <w:r>
+              <w:rPr>
+                <w:lang w:val="en-HK"/>
+              </w:rPr>
+              <w:t>axist</w:t>
+            </w:r>
+            <w:proofErr w:type="spellEnd"/>
+            <w:r>
+              <w:rPr>
+                <w:lang w:val="en-HK"/>
+              </w:rPr>
+              <w:t xml:space="preserve"> resting position” feature, because this functionality is now covered by entering the desired c-axis coordinates.</w:t>
+            </w:r>
+          </w:p>
+        </w:tc>
+        <w:tc>
+          <w:tcPr>
+            <w:tcW w:w="1641" w:type="dxa"/>
+          </w:tcPr>
+          <w:p>
+            <w:pPr>
+              <w:cnfStyle w:val="000000000000" w:firstRow="0" w:lastRow="0" w:firstColumn="0" w:lastColumn="0" w:oddVBand="0" w:evenVBand="0" w:oddHBand="0" w:evenHBand="0" w:firstRowFirstColumn="0" w:firstRowLastColumn="0" w:lastRowFirstColumn="0" w:lastRowLastColumn="0"/>
+              <w:rPr>
+                <w:lang w:val="en-HK"/>
+              </w:rPr>
+            </w:pPr>
+            <w:r>
+              <w:rPr>
+                <w:lang w:val="en-HK"/>
+              </w:rPr>
+              <w:t>Silvan Ammann</w:t>
+            </w:r>
+          </w:p>
+        </w:tc>
+      </w:tr>
+      <w:tr>
+        <w:tc>
+          <w:tcPr>
+            <w:cnfStyle w:val="001000000000" w:firstRow="0" w:lastRow="0" w:firstColumn="1" w:lastColumn="0" w:oddVBand="0" w:evenVBand="0" w:oddHBand="0" w:evenHBand="0" w:firstRowFirstColumn="0" w:firstRowLastColumn="0" w:lastRowFirstColumn="0" w:lastRowLastColumn="0"/>
+            <w:tcW w:w="1208" w:type="dxa"/>
+          </w:tcPr>
+          <w:p>
+            <w:pPr>
+              <w:rPr>
+                <w:lang w:val="en-HK"/>
+              </w:rPr>
+            </w:pPr>
+          </w:p>
+        </w:tc>
+        <w:tc>
+          <w:tcPr>
+            <w:tcW w:w="6167" w:type="dxa"/>
+          </w:tcPr>
+          <w:p>
+            <w:pPr>
+              <w:pStyle w:val="ListParagraph"/>
+              <w:numPr>
+                <w:ilvl w:val="0"/>
+                <w:numId w:val="25"/>
+              </w:numPr>
+              <w:cnfStyle w:val="000000000000" w:firstRow="0" w:lastRow="0" w:firstColumn="0" w:lastColumn="0" w:oddVBand="0" w:evenVBand="0" w:oddHBand="0" w:evenHBand="0" w:firstRowFirstColumn="0" w:firstRowLastColumn="0" w:lastRowFirstColumn="0" w:lastRowLastColumn="0"/>
+              <w:rPr>
+                <w:lang w:val="en-HK"/>
+              </w:rPr>
+            </w:pPr>
+          </w:p>
+        </w:tc>
+        <w:tc>
+          <w:tcPr>
+            <w:tcW w:w="1641" w:type="dxa"/>
+          </w:tcPr>
+          <w:p>
+            <w:pPr>
+              <w:cnfStyle w:val="000000000000" w:firstRow="0" w:lastRow="0" w:firstColumn="0" w:lastColumn="0" w:oddVBand="0" w:evenVBand="0" w:oddHBand="0" w:evenHBand="0" w:firstRowFirstColumn="0" w:firstRowLastColumn="0" w:lastRowFirstColumn="0" w:lastRowLastColumn="0"/>
+              <w:rPr>
+                <w:lang w:val="en-HK"/>
+              </w:rPr>
+            </w:pPr>
+          </w:p>
+        </w:tc>
+      </w:tr>
+      <w:tr>
+        <w:tc>
+          <w:tcPr>
+            <w:cnfStyle w:val="001000000000" w:firstRow="0" w:lastRow="0" w:firstColumn="1" w:lastColumn="0" w:oddVBand="0" w:evenVBand="0" w:oddHBand="0" w:evenHBand="0" w:firstRowFirstColumn="0" w:firstRowLastColumn="0" w:lastRowFirstColumn="0" w:lastRowLastColumn="0"/>
+            <w:tcW w:w="1208" w:type="dxa"/>
+          </w:tcPr>
+          <w:p>
+            <w:pPr>
+              <w:rPr>
+                <w:lang w:val="en-HK"/>
+              </w:rPr>
+            </w:pPr>
+          </w:p>
+        </w:tc>
+        <w:tc>
+          <w:tcPr>
+            <w:tcW w:w="6167" w:type="dxa"/>
+          </w:tcPr>
+          <w:p>
+            <w:pPr>
+              <w:pStyle w:val="ListParagraph"/>
+              <w:numPr>
+                <w:ilvl w:val="0"/>
+                <w:numId w:val="25"/>
+              </w:numPr>
+              <w:cnfStyle w:val="000000000000" w:firstRow="0" w:lastRow="0" w:firstColumn="0" w:lastColumn="0" w:oddVBand="0" w:evenVBand="0" w:oddHBand="0" w:evenHBand="0" w:firstRowFirstColumn="0" w:firstRowLastColumn="0" w:lastRowFirstColumn="0" w:lastRowLastColumn="0"/>
+              <w:rPr>
+                <w:lang w:val="en-HK"/>
+              </w:rPr>
+            </w:pPr>
+          </w:p>
+        </w:tc>
+        <w:tc>
+          <w:tcPr>
+            <w:tcW w:w="1641" w:type="dxa"/>
+          </w:tcPr>
+          <w:p>
+            <w:pPr>
+              <w:cnfStyle w:val="000000000000" w:firstRow="0" w:lastRow="0" w:firstColumn="0" w:lastColumn="0" w:oddVBand="0" w:evenVBand="0" w:oddHBand="0" w:evenHBand="0" w:firstRowFirstColumn="0" w:firstRowLastColumn="0" w:lastRowFirstColumn="0" w:lastRowLastColumn="0"/>
+              <w:rPr>
+                <w:lang w:val="en-HK"/>
+              </w:rPr>
+            </w:pPr>
+          </w:p>
+        </w:tc>
+      </w:tr>
+      <w:tr>
+        <w:tc>
+          <w:tcPr>
+            <w:cnfStyle w:val="001000000000" w:firstRow="0" w:lastRow="0" w:firstColumn="1" w:lastColumn="0" w:oddVBand="0" w:evenVBand="0" w:oddHBand="0" w:evenHBand="0" w:firstRowFirstColumn="0" w:firstRowLastColumn="0" w:lastRowFirstColumn="0" w:lastRowLastColumn="0"/>
+            <w:tcW w:w="1208" w:type="dxa"/>
+          </w:tcPr>
+          <w:p>
+            <w:pPr>
+              <w:rPr>
+                <w:lang w:val="en-HK"/>
+              </w:rPr>
+            </w:pPr>
+          </w:p>
+        </w:tc>
+        <w:tc>
+          <w:tcPr>
+            <w:tcW w:w="6167" w:type="dxa"/>
+          </w:tcPr>
+          <w:p>
+            <w:pPr>
+              <w:pStyle w:val="ListParagraph"/>
+              <w:numPr>
+                <w:ilvl w:val="0"/>
+                <w:numId w:val="25"/>
+              </w:numPr>
+              <w:cnfStyle w:val="000000000000" w:firstRow="0" w:lastRow="0" w:firstColumn="0" w:lastColumn="0" w:oddVBand="0" w:evenVBand="0" w:oddHBand="0" w:evenHBand="0" w:firstRowFirstColumn="0" w:firstRowLastColumn="0" w:lastRowFirstColumn="0" w:lastRowLastColumn="0"/>
+              <w:rPr>
+                <w:lang w:val="en-HK"/>
+              </w:rPr>
+            </w:pPr>
+          </w:p>
+        </w:tc>
+        <w:tc>
+          <w:tcPr>
+            <w:tcW w:w="1641" w:type="dxa"/>
+          </w:tcPr>
+          <w:p>
+            <w:pPr>
+              <w:cnfStyle w:val="000000000000" w:firstRow="0" w:lastRow="0" w:firstColumn="0" w:lastColumn="0" w:oddVBand="0" w:evenVBand="0" w:oddHBand="0" w:evenHBand="0" w:firstRowFirstColumn="0" w:firstRowLastColumn="0" w:lastRowFirstColumn="0" w:lastRowLastColumn="0"/>
+              <w:rPr>
+                <w:lang w:val="en-HK"/>
+              </w:rPr>
+            </w:pPr>
+          </w:p>
+        </w:tc>
+      </w:tr>
     </w:tbl>
     <w:p>
       <w:pPr>
@@ -7005,7 +7518,7 @@
       </w:pPr>
     </w:p>
     <w:sectPr>
-      <w:headerReference w:type="default" r:id="rId14"/>
+      <w:headerReference w:type="default" r:id="rId13"/>
       <w:pgSz w:w="11906" w:h="16838"/>
       <w:pgMar w:top="1440" w:right="1440" w:bottom="1440" w:left="1440" w:header="708" w:footer="708" w:gutter="0"/>
       <w:pgNumType w:start="1"/>
@@ -10220,11 +10733,14 @@
   <w:style w:type="character" w:default="1" w:styleId="DefaultParagraphFont">
     <w:name w:val="Default Paragraph Font"/>
     <w:uiPriority w:val="1"/>
+    <w:semiHidden/>
     <w:unhideWhenUsed/>
   </w:style>
   <w:style w:type="table" w:default="1" w:styleId="TableNormal">
     <w:name w:val="Normal Table"/>
     <w:uiPriority w:val="99"/>
+    <w:semiHidden/>
+    <w:unhideWhenUsed/>
     <w:tblPr>
       <w:tblInd w:w="0" w:type="dxa"/>
       <w:tblCellMar>

</xml_diff>